<commit_message>
I did the ADT of priority Queue Min heap
</commit_message>
<xml_diff>
--- a/TADS.docx
+++ b/TADS.docx
@@ -124,7 +124,7 @@
               <mc:AlternateContent>
                 <mc:Choice Requires="wps">
                   <w:drawing>
-                    <wp:anchor distT="0" distB="0" distL="114300" distR="114300" simplePos="0" relativeHeight="251684864" behindDoc="0" locked="0" layoutInCell="1" allowOverlap="1">
+                    <wp:anchor distT="0" distB="0" distL="114300" distR="114300" simplePos="0" relativeHeight="251682816" behindDoc="0" locked="0" layoutInCell="1" allowOverlap="1">
                       <wp:simplePos x="0" y="0"/>
                       <wp:positionH relativeFrom="column">
                         <wp:posOffset>1078230</wp:posOffset>
@@ -178,7 +178,7 @@
                 </mc:Choice>
                 <mc:Fallback>
                   <w:pict>
-                    <v:shapetype w14:anchorId="6C4810C2" id="_x0000_t87" coordsize="21600,21600" o:spt="87" adj="1800,10800" path="m21600,qx10800@0l10800@2qy0@11,10800@3l10800@1qy21600,21600e" filled="f">
+                    <v:shapetype w14:anchorId="01B2656F" id="_x0000_t87" coordsize="21600,21600" o:spt="87" adj="1800,10800" path="m21600,qx10800@0l10800@2qy0@11,10800@3l10800@1qy21600,21600e" filled="f">
                       <v:formulas>
                         <v:f eqn="val #0"/>
                         <v:f eqn="sum 21600 0 #0"/>
@@ -199,7 +199,7 @@
                         <v:h position="topLeft,#1" yrange="@9,@10"/>
                       </v:handles>
                     </v:shapetype>
-                    <v:shape id="Abrir llave 26" o:spid="_x0000_s1026" type="#_x0000_t87" style="position:absolute;margin-left:84.9pt;margin-top:12.5pt;width:14.5pt;height:129.9pt;z-index:251684864;visibility:visible;mso-wrap-style:square;mso-wrap-distance-left:9pt;mso-wrap-distance-top:0;mso-wrap-distance-right:9pt;mso-wrap-distance-bottom:0;mso-position-horizontal:absolute;mso-position-horizontal-relative:text;mso-position-vertical:absolute;mso-position-vertical-relative:text;v-text-anchor:middle" o:gfxdata="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" adj="201" strokecolor="black [3200]" strokeweight="1.5pt">
+                    <v:shape id="Abrir llave 26" o:spid="_x0000_s1026" type="#_x0000_t87" style="position:absolute;margin-left:84.9pt;margin-top:12.5pt;width:14.5pt;height:129.9pt;z-index:251682816;visibility:visible;mso-wrap-style:square;mso-wrap-distance-left:9pt;mso-wrap-distance-top:0;mso-wrap-distance-right:9pt;mso-wrap-distance-bottom:0;mso-position-horizontal:absolute;mso-position-horizontal-relative:text;mso-position-vertical:absolute;mso-position-vertical-relative:text;v-text-anchor:middle" o:gfxdata="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" adj="201" strokecolor="black [3200]" strokeweight="1.5pt">
                       <v:stroke joinstyle="miter"/>
                     </v:shape>
                   </w:pict>
@@ -217,7 +217,7 @@
               <mc:AlternateContent>
                 <mc:Choice Requires="wps">
                   <w:drawing>
-                    <wp:anchor distT="0" distB="0" distL="114300" distR="114300" simplePos="0" relativeHeight="251678720" behindDoc="0" locked="0" layoutInCell="1" allowOverlap="1" wp14:anchorId="6FB41772" wp14:editId="6AF47483">
+                    <wp:anchor distT="0" distB="0" distL="114300" distR="114300" simplePos="0" relativeHeight="251676672" behindDoc="0" locked="0" layoutInCell="1" allowOverlap="1" wp14:anchorId="6FB41772" wp14:editId="6AF47483">
                       <wp:simplePos x="0" y="0"/>
                       <wp:positionH relativeFrom="column">
                         <wp:posOffset>1248787</wp:posOffset>
@@ -290,7 +290,7 @@
                       <v:stroke joinstyle="miter"/>
                       <v:path gradientshapeok="t" o:connecttype="rect"/>
                     </v:shapetype>
-                    <v:shape id="Cuadro de texto 20" o:spid="_x0000_s1026" type="#_x0000_t202" style="position:absolute;margin-left:98.35pt;margin-top:10.35pt;width:47.4pt;height:16.85pt;z-index:251678720;visibility:visible;mso-wrap-style:square;mso-width-percent:0;mso-height-percent:0;mso-wrap-distance-left:9pt;mso-wrap-distance-top:0;mso-wrap-distance-right:9pt;mso-wrap-distance-bottom:0;mso-position-horizontal:absolute;mso-position-horizontal-relative:text;mso-position-vertical:absolute;mso-position-vertical-relative:text;mso-width-percent:0;mso-height-percent:0;mso-width-relative:margin;mso-height-relative:margin;v-text-anchor:top" o:gfxdata="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" filled="f" stroked="f" strokeweight=".5pt">
+                    <v:shape id="Cuadro de texto 20" o:spid="_x0000_s1026" type="#_x0000_t202" style="position:absolute;margin-left:98.35pt;margin-top:10.35pt;width:47.4pt;height:16.85pt;z-index:251676672;visibility:visible;mso-wrap-style:square;mso-width-percent:0;mso-height-percent:0;mso-wrap-distance-left:9pt;mso-wrap-distance-top:0;mso-wrap-distance-right:9pt;mso-wrap-distance-bottom:0;mso-position-horizontal:absolute;mso-position-horizontal-relative:text;mso-position-vertical:absolute;mso-position-vertical-relative:text;mso-width-percent:0;mso-height-percent:0;mso-width-relative:margin;mso-height-relative:margin;v-text-anchor:top" o:gfxdata="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" filled="f" stroked="f" strokeweight=".5pt">
                       <v:textbox>
                         <w:txbxContent>
                           <w:p>
@@ -326,7 +326,7 @@
               <mc:AlternateContent>
                 <mc:Choice Requires="wpg">
                   <w:drawing>
-                    <wp:anchor distT="0" distB="0" distL="114300" distR="114300" simplePos="0" relativeHeight="251676672" behindDoc="0" locked="0" layoutInCell="1" allowOverlap="1" wp14:anchorId="7B1B3A2C" wp14:editId="5E93AF94">
+                    <wp:anchor distT="0" distB="0" distL="114300" distR="114300" simplePos="0" relativeHeight="251674624" behindDoc="0" locked="0" layoutInCell="1" allowOverlap="1" wp14:anchorId="7B1B3A2C" wp14:editId="5E93AF94">
                       <wp:simplePos x="0" y="0"/>
                       <wp:positionH relativeFrom="column">
                         <wp:posOffset>2222949</wp:posOffset>
@@ -427,7 +427,7 @@
                 </mc:Choice>
                 <mc:Fallback>
                   <w:pict>
-                    <v:group w14:anchorId="55BAA882" id="Grupo 17" o:spid="_x0000_s1026" style="position:absolute;margin-left:175.05pt;margin-top:10.85pt;width:83.15pt;height:62.6pt;z-index:251676672" coordsize="10563,7952" o:gfxdata="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">
+                    <v:group w14:anchorId="4CDA3854" id="Grupo 17" o:spid="_x0000_s1026" style="position:absolute;margin-left:175.05pt;margin-top:10.85pt;width:83.15pt;height:62.6pt;z-index:251674624" coordsize="10563,7952" o:gfxdata="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">
                       <v:shape id="Arco 18" o:spid="_x0000_s1027" style="position:absolute;left:1306;top:-1306;width:7952;height:10563;rotation:-3111139fd;visibility:visible;mso-wrap-style:square;v-text-anchor:middle" coordsize="795211,1056302" o:gfxdata="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" path="m397605,nsc617197,,795211,236461,795211,528151r-397605,c397606,352101,397605,176050,397605,xem397605,nfc617197,,795211,236461,795211,528151e" filled="f" strokecolor="black [3200]" strokeweight="1.5pt">
                         <v:stroke joinstyle="miter"/>
                         <v:path arrowok="t" o:connecttype="custom" o:connectlocs="397605,0;795211,528151" o:connectangles="0,0"/>
@@ -461,7 +461,7 @@
               <mc:AlternateContent>
                 <mc:Choice Requires="wpg">
                   <w:drawing>
-                    <wp:anchor distT="0" distB="0" distL="114300" distR="114300" simplePos="0" relativeHeight="251674624" behindDoc="0" locked="0" layoutInCell="1" allowOverlap="1">
+                    <wp:anchor distT="0" distB="0" distL="114300" distR="114300" simplePos="0" relativeHeight="251672576" behindDoc="0" locked="0" layoutInCell="1" allowOverlap="1">
                       <wp:simplePos x="0" y="0"/>
                       <wp:positionH relativeFrom="column">
                         <wp:posOffset>1302995</wp:posOffset>
@@ -562,7 +562,7 @@
                 </mc:Choice>
                 <mc:Fallback>
                   <w:pict>
-                    <v:group w14:anchorId="5CAC207E" id="Grupo 16" o:spid="_x0000_s1026" style="position:absolute;margin-left:102.6pt;margin-top:10.35pt;width:83.15pt;height:62.6pt;z-index:251674624" coordsize="10563,7952" o:gfxdata="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">
+                    <v:group w14:anchorId="0C18B5F5" id="Grupo 16" o:spid="_x0000_s1026" style="position:absolute;margin-left:102.6pt;margin-top:10.35pt;width:83.15pt;height:62.6pt;z-index:251672576" coordsize="10563,7952" o:gfxdata="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">
                       <v:shape id="Arco 12" o:spid="_x0000_s1027" style="position:absolute;left:1306;top:-1306;width:7952;height:10563;rotation:-3111139fd;visibility:visible;mso-wrap-style:square;v-text-anchor:middle" coordsize="795211,1056302" o:gfxdata="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" path="m397605,nsc617197,,795211,236461,795211,528151r-397605,c397606,352101,397605,176050,397605,xem397605,nfc617197,,795211,236461,795211,528151e" filled="f" strokecolor="black [3200]" strokeweight="1.5pt">
                         <v:stroke joinstyle="miter"/>
                         <v:path arrowok="t" o:connecttype="custom" o:connectlocs="397605,0;795211,528151" o:connectangles="0,0"/>
@@ -584,7 +584,7 @@
               <mc:AlternateContent>
                 <mc:Choice Requires="wpg">
                   <w:drawing>
-                    <wp:anchor distT="0" distB="0" distL="114300" distR="114300" simplePos="0" relativeHeight="251664384" behindDoc="0" locked="0" layoutInCell="1" allowOverlap="1">
+                    <wp:anchor distT="0" distB="0" distL="114300" distR="114300" simplePos="0" relativeHeight="251662336" behindDoc="0" locked="0" layoutInCell="1" allowOverlap="1">
                       <wp:simplePos x="0" y="0"/>
                       <wp:positionH relativeFrom="column">
                         <wp:posOffset>1732915</wp:posOffset>
@@ -830,7 +830,7 @@
                 </mc:Choice>
                 <mc:Fallback>
                   <w:pict>
-                    <v:group w14:anchorId="47CBCAA2" id="Grupo 7" o:spid="_x0000_s1026" style="position:absolute;margin-left:136.45pt;margin-top:7.9pt;width:84.8pt;height:132.8pt;z-index:251664384" coordsize="10770,16868" o:gfxdata="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">
+                    <v:group w14:anchorId="577DACFF" id="Grupo 7" o:spid="_x0000_s1026" style="position:absolute;margin-left:136.45pt;margin-top:7.9pt;width:84.8pt;height:132.8pt;z-index:251662336" coordsize="10770,16868" o:gfxdata="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">
                       <v:rect id="Rectángulo 1" o:spid="_x0000_s1027" style="position:absolute;left:1312;top:583;width:7144;height:16285;visibility:visible;mso-wrap-style:square;v-text-anchor:middle" o:gfxdata="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" filled="f" strokecolor="black [3213]" strokeweight="3pt"/>
                       <v:rect id="Rectángulo 2" o:spid="_x0000_s1028" style="position:absolute;width:10770;height:1290;visibility:visible;mso-wrap-style:square;v-text-anchor:middle" o:gfxdata="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" fillcolor="white [3212]" strokecolor="white [3212]" strokeweight="1pt"/>
                       <v:rect id="Rectángulo 4" o:spid="_x0000_s1029" style="position:absolute;left:1368;top:10344;width:7088;height:3310;visibility:visible;mso-wrap-style:square;v-text-anchor:middle" o:gfxdata="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" fillcolor="white [3212]" strokecolor="black [3213]" strokeweight="2.25pt"/>
@@ -861,7 +861,7 @@
               <mc:AlternateContent>
                 <mc:Choice Requires="wps">
                   <w:drawing>
-                    <wp:anchor distT="0" distB="0" distL="114300" distR="114300" simplePos="0" relativeHeight="251680768" behindDoc="0" locked="0" layoutInCell="1" allowOverlap="1" wp14:anchorId="0951F3F1" wp14:editId="280810FC">
+                    <wp:anchor distT="0" distB="0" distL="114300" distR="114300" simplePos="0" relativeHeight="251678720" behindDoc="0" locked="0" layoutInCell="1" allowOverlap="1" wp14:anchorId="0951F3F1" wp14:editId="280810FC">
                       <wp:simplePos x="0" y="0"/>
                       <wp:positionH relativeFrom="column">
                         <wp:posOffset>2879057</wp:posOffset>
@@ -930,7 +930,7 @@
                 </mc:Choice>
                 <mc:Fallback>
                   <w:pict>
-                    <v:shape w14:anchorId="0951F3F1" id="Cuadro de texto 21" o:spid="_x0000_s1027" type="#_x0000_t202" style="position:absolute;margin-left:226.7pt;margin-top:2.85pt;width:47.4pt;height:16.85pt;z-index:251680768;visibility:visible;mso-wrap-style:square;mso-width-percent:0;mso-height-percent:0;mso-wrap-distance-left:9pt;mso-wrap-distance-top:0;mso-wrap-distance-right:9pt;mso-wrap-distance-bottom:0;mso-position-horizontal:absolute;mso-position-horizontal-relative:text;mso-position-vertical:absolute;mso-position-vertical-relative:text;mso-width-percent:0;mso-height-percent:0;mso-width-relative:margin;mso-height-relative:margin;v-text-anchor:top" o:gfxdata="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" filled="f" stroked="f" strokeweight=".5pt">
+                    <v:shape w14:anchorId="0951F3F1" id="Cuadro de texto 21" o:spid="_x0000_s1027" type="#_x0000_t202" style="position:absolute;margin-left:226.7pt;margin-top:2.85pt;width:47.4pt;height:16.85pt;z-index:251678720;visibility:visible;mso-wrap-style:square;mso-width-percent:0;mso-height-percent:0;mso-wrap-distance-left:9pt;mso-wrap-distance-top:0;mso-wrap-distance-right:9pt;mso-wrap-distance-bottom:0;mso-position-horizontal:absolute;mso-position-horizontal-relative:text;mso-position-vertical:absolute;mso-position-vertical-relative:text;mso-width-percent:0;mso-height-percent:0;mso-width-relative:margin;mso-height-relative:margin;v-text-anchor:top" o:gfxdata="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" filled="f" stroked="f" strokeweight=".5pt">
                       <v:textbox>
                         <w:txbxContent>
                           <w:p>
@@ -975,7 +975,7 @@
               <mc:AlternateContent>
                 <mc:Choice Requires="wps">
                   <w:drawing>
-                    <wp:anchor distT="0" distB="0" distL="114300" distR="114300" simplePos="0" relativeHeight="251683840" behindDoc="0" locked="0" layoutInCell="1" allowOverlap="1" wp14:anchorId="1B50EA40" wp14:editId="0A374AB5">
+                    <wp:anchor distT="0" distB="0" distL="114300" distR="114300" simplePos="0" relativeHeight="251681792" behindDoc="0" locked="0" layoutInCell="1" allowOverlap="1" wp14:anchorId="1B50EA40" wp14:editId="0A374AB5">
                       <wp:simplePos x="0" y="0"/>
                       <wp:positionH relativeFrom="column">
                         <wp:posOffset>3268109</wp:posOffset>
@@ -1044,7 +1044,7 @@
                 </mc:Choice>
                 <mc:Fallback>
                   <w:pict>
-                    <v:shape w14:anchorId="1B50EA40" id="Cuadro de texto 25" o:spid="_x0000_s1028" type="#_x0000_t202" style="position:absolute;margin-left:257.35pt;margin-top:10.6pt;width:47.4pt;height:16.85pt;z-index:251683840;visibility:visible;mso-wrap-style:square;mso-width-percent:0;mso-height-percent:0;mso-wrap-distance-left:9pt;mso-wrap-distance-top:0;mso-wrap-distance-right:9pt;mso-wrap-distance-bottom:0;mso-position-horizontal:absolute;mso-position-horizontal-relative:text;mso-position-vertical:absolute;mso-position-vertical-relative:text;mso-width-percent:0;mso-height-percent:0;mso-width-relative:margin;mso-height-relative:margin;v-text-anchor:top" o:gfxdata="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" filled="f" stroked="f" strokeweight=".5pt">
+                    <v:shape w14:anchorId="1B50EA40" id="Cuadro de texto 25" o:spid="_x0000_s1028" type="#_x0000_t202" style="position:absolute;margin-left:257.35pt;margin-top:10.6pt;width:47.4pt;height:16.85pt;z-index:251681792;visibility:visible;mso-wrap-style:square;mso-width-percent:0;mso-height-percent:0;mso-wrap-distance-left:9pt;mso-wrap-distance-top:0;mso-wrap-distance-right:9pt;mso-wrap-distance-bottom:0;mso-position-horizontal:absolute;mso-position-horizontal-relative:text;mso-position-vertical:absolute;mso-position-vertical-relative:text;mso-width-percent:0;mso-height-percent:0;mso-width-relative:margin;mso-height-relative:margin;v-text-anchor:top" o:gfxdata="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" filled="f" stroked="f" strokeweight=".5pt">
                       <v:textbox>
                         <w:txbxContent>
                           <w:p>
@@ -1080,7 +1080,7 @@
               <mc:AlternateContent>
                 <mc:Choice Requires="wps">
                   <w:drawing>
-                    <wp:anchor distT="0" distB="0" distL="114300" distR="114300" simplePos="0" relativeHeight="251671552" behindDoc="0" locked="0" layoutInCell="1" allowOverlap="1" wp14:anchorId="3290C06C" wp14:editId="7632B6CA">
+                    <wp:anchor distT="0" distB="0" distL="114300" distR="114300" simplePos="0" relativeHeight="251669504" behindDoc="0" locked="0" layoutInCell="1" allowOverlap="1" wp14:anchorId="3290C06C" wp14:editId="7632B6CA">
                       <wp:simplePos x="0" y="0"/>
                       <wp:positionH relativeFrom="column">
                         <wp:posOffset>2040890</wp:posOffset>
@@ -1139,7 +1139,7 @@
                 </mc:Choice>
                 <mc:Fallback>
                   <w:pict>
-                    <v:shape w14:anchorId="3290C06C" id="Cuadro de texto 11" o:spid="_x0000_s1029" type="#_x0000_t202" style="position:absolute;margin-left:160.7pt;margin-top:12.2pt;width:27.85pt;height:20.3pt;z-index:251671552;visibility:visible;mso-wrap-style:square;mso-height-percent:0;mso-wrap-distance-left:9pt;mso-wrap-distance-top:0;mso-wrap-distance-right:9pt;mso-wrap-distance-bottom:0;mso-position-horizontal:absolute;mso-position-horizontal-relative:text;mso-position-vertical:absolute;mso-position-vertical-relative:text;mso-height-percent:0;mso-height-relative:margin;v-text-anchor:top" o:gfxdata="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" filled="f" stroked="f" strokeweight=".5pt">
+                    <v:shape w14:anchorId="3290C06C" id="Cuadro de texto 11" o:spid="_x0000_s1029" type="#_x0000_t202" style="position:absolute;margin-left:160.7pt;margin-top:12.2pt;width:27.85pt;height:20.3pt;z-index:251669504;visibility:visible;mso-wrap-style:square;mso-height-percent:0;mso-wrap-distance-left:9pt;mso-wrap-distance-top:0;mso-wrap-distance-right:9pt;mso-wrap-distance-bottom:0;mso-position-horizontal:absolute;mso-position-horizontal-relative:text;mso-position-vertical:absolute;mso-position-vertical-relative:text;mso-height-percent:0;mso-height-relative:margin;v-text-anchor:top" o:gfxdata="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" filled="f" stroked="f" strokeweight=".5pt">
                       <v:textbox>
                         <w:txbxContent>
                           <w:p>
@@ -1177,7 +1177,7 @@
               <mc:AlternateContent>
                 <mc:Choice Requires="wps">
                   <w:drawing>
-                    <wp:anchor distT="0" distB="0" distL="114300" distR="114300" simplePos="0" relativeHeight="251681792" behindDoc="0" locked="0" layoutInCell="1" allowOverlap="1">
+                    <wp:anchor distT="0" distB="0" distL="114300" distR="114300" simplePos="0" relativeHeight="251679744" behindDoc="0" locked="0" layoutInCell="1" allowOverlap="1">
                       <wp:simplePos x="0" y="0"/>
                       <wp:positionH relativeFrom="column">
                         <wp:posOffset>2646846</wp:posOffset>
@@ -1235,11 +1235,11 @@
                 </mc:Choice>
                 <mc:Fallback>
                   <w:pict>
-                    <v:shapetype w14:anchorId="7A5FF57F" id="_x0000_t32" coordsize="21600,21600" o:spt="32" o:oned="t" path="m,l21600,21600e" filled="f">
+                    <v:shapetype w14:anchorId="118A3AA0" id="_x0000_t32" coordsize="21600,21600" o:spt="32" o:oned="t" path="m,l21600,21600e" filled="f">
                       <v:path arrowok="t" fillok="f" o:connecttype="none"/>
                       <o:lock v:ext="edit" shapetype="t"/>
                     </v:shapetype>
-                    <v:shape id="Conector recto de flecha 24" o:spid="_x0000_s1026" type="#_x0000_t32" style="position:absolute;margin-left:208.4pt;margin-top:7.3pt;width:53.45pt;height:3.6pt;flip:y;z-index:251681792;visibility:visible;mso-wrap-style:square;mso-width-percent:0;mso-height-percent:0;mso-wrap-distance-left:9pt;mso-wrap-distance-top:0;mso-wrap-distance-right:9pt;mso-wrap-distance-bottom:0;mso-position-horizontal:absolute;mso-position-horizontal-relative:text;mso-position-vertical:absolute;mso-position-vertical-relative:text;mso-width-percent:0;mso-height-percent:0;mso-width-relative:margin;mso-height-relative:margin" o:gfxdata="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" strokecolor="black [3200]" strokeweight="1.5pt">
+                    <v:shape id="Conector recto de flecha 24" o:spid="_x0000_s1026" type="#_x0000_t32" style="position:absolute;margin-left:208.4pt;margin-top:7.3pt;width:53.45pt;height:3.6pt;flip:y;z-index:251679744;visibility:visible;mso-wrap-style:square;mso-width-percent:0;mso-height-percent:0;mso-wrap-distance-left:9pt;mso-wrap-distance-top:0;mso-wrap-distance-right:9pt;mso-wrap-distance-bottom:0;mso-position-horizontal:absolute;mso-position-horizontal-relative:text;mso-position-vertical:absolute;mso-position-vertical-relative:text;mso-width-percent:0;mso-height-percent:0;mso-width-relative:margin;mso-height-relative:margin" o:gfxdata="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" strokecolor="black [3200]" strokeweight="1.5pt">
                       <v:stroke endarrow="block" joinstyle="miter"/>
                     </v:shape>
                   </w:pict>
@@ -1266,7 +1266,7 @@
               <mc:AlternateContent>
                 <mc:Choice Requires="wps">
                   <w:drawing>
-                    <wp:anchor distT="0" distB="0" distL="114300" distR="114300" simplePos="0" relativeHeight="251686912" behindDoc="0" locked="0" layoutInCell="1" allowOverlap="1" wp14:anchorId="73D4ADE6" wp14:editId="4120582D">
+                    <wp:anchor distT="0" distB="0" distL="114300" distR="114300" simplePos="0" relativeHeight="251684864" behindDoc="0" locked="0" layoutInCell="1" allowOverlap="1" wp14:anchorId="73D4ADE6" wp14:editId="4120582D">
                       <wp:simplePos x="0" y="0"/>
                       <wp:positionH relativeFrom="column">
                         <wp:posOffset>541020</wp:posOffset>
@@ -1328,7 +1328,7 @@
                 </mc:Choice>
                 <mc:Fallback>
                   <w:pict>
-                    <v:shape w14:anchorId="73D4ADE6" id="Cuadro de texto 27" o:spid="_x0000_s1030" type="#_x0000_t202" style="position:absolute;margin-left:42.6pt;margin-top:12.65pt;width:42.3pt;height:20.3pt;z-index:251686912;visibility:visible;mso-wrap-style:square;mso-width-percent:0;mso-height-percent:0;mso-wrap-distance-left:9pt;mso-wrap-distance-top:0;mso-wrap-distance-right:9pt;mso-wrap-distance-bottom:0;mso-position-horizontal:absolute;mso-position-horizontal-relative:text;mso-position-vertical:absolute;mso-position-vertical-relative:text;mso-width-percent:0;mso-height-percent:0;mso-width-relative:margin;mso-height-relative:margin;v-text-anchor:top" o:gfxdata="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" filled="f" stroked="f" strokeweight=".5pt">
+                    <v:shape w14:anchorId="73D4ADE6" id="Cuadro de texto 27" o:spid="_x0000_s1030" type="#_x0000_t202" style="position:absolute;margin-left:42.6pt;margin-top:12.65pt;width:42.3pt;height:20.3pt;z-index:251684864;visibility:visible;mso-wrap-style:square;mso-width-percent:0;mso-height-percent:0;mso-wrap-distance-left:9pt;mso-wrap-distance-top:0;mso-wrap-distance-right:9pt;mso-wrap-distance-bottom:0;mso-position-horizontal:absolute;mso-position-horizontal-relative:text;mso-position-vertical:absolute;mso-position-vertical-relative:text;mso-width-percent:0;mso-height-percent:0;mso-width-relative:margin;mso-height-relative:margin;v-text-anchor:top" o:gfxdata="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" filled="f" stroked="f" strokeweight=".5pt">
                       <v:textbox>
                         <w:txbxContent>
                           <w:p>
@@ -1357,7 +1357,7 @@
               <mc:AlternateContent>
                 <mc:Choice Requires="wps">
                   <w:drawing>
-                    <wp:anchor distT="0" distB="0" distL="114300" distR="114300" simplePos="0" relativeHeight="251669504" behindDoc="0" locked="0" layoutInCell="1" allowOverlap="1" wp14:anchorId="1B23B3BF" wp14:editId="43B36627">
+                    <wp:anchor distT="0" distB="0" distL="114300" distR="114300" simplePos="0" relativeHeight="251667456" behindDoc="0" locked="0" layoutInCell="1" allowOverlap="1" wp14:anchorId="1B23B3BF" wp14:editId="43B36627">
                       <wp:simplePos x="0" y="0"/>
                       <wp:positionH relativeFrom="column">
                         <wp:posOffset>2040995</wp:posOffset>
@@ -1416,7 +1416,7 @@
                 </mc:Choice>
                 <mc:Fallback>
                   <w:pict>
-                    <v:shape w14:anchorId="1B23B3BF" id="Cuadro de texto 10" o:spid="_x0000_s1031" type="#_x0000_t202" style="position:absolute;margin-left:160.7pt;margin-top:10.3pt;width:27.85pt;height:20.3pt;z-index:251669504;visibility:visible;mso-wrap-style:square;mso-height-percent:0;mso-wrap-distance-left:9pt;mso-wrap-distance-top:0;mso-wrap-distance-right:9pt;mso-wrap-distance-bottom:0;mso-position-horizontal:absolute;mso-position-horizontal-relative:text;mso-position-vertical:absolute;mso-position-vertical-relative:text;mso-height-percent:0;mso-height-relative:margin;v-text-anchor:top" o:gfxdata="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" filled="f" stroked="f" strokeweight=".5pt">
+                    <v:shape w14:anchorId="1B23B3BF" id="Cuadro de texto 10" o:spid="_x0000_s1031" type="#_x0000_t202" style="position:absolute;margin-left:160.7pt;margin-top:10.3pt;width:27.85pt;height:20.3pt;z-index:251667456;visibility:visible;mso-wrap-style:square;mso-height-percent:0;mso-wrap-distance-left:9pt;mso-wrap-distance-top:0;mso-wrap-distance-right:9pt;mso-wrap-distance-bottom:0;mso-position-horizontal:absolute;mso-position-horizontal-relative:text;mso-position-vertical:absolute;mso-position-vertical-relative:text;mso-height-percent:0;mso-height-relative:margin;v-text-anchor:top" o:gfxdata="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" filled="f" stroked="f" strokeweight=".5pt">
                       <v:textbox>
                         <w:txbxContent>
                           <w:p>
@@ -1463,7 +1463,7 @@
               <mc:AlternateContent>
                 <mc:Choice Requires="wps">
                   <w:drawing>
-                    <wp:anchor distT="0" distB="0" distL="114300" distR="114300" simplePos="0" relativeHeight="251667456" behindDoc="0" locked="0" layoutInCell="1" allowOverlap="1" wp14:anchorId="536F4E8F" wp14:editId="7025AB1F">
+                    <wp:anchor distT="0" distB="0" distL="114300" distR="114300" simplePos="0" relativeHeight="251665408" behindDoc="0" locked="0" layoutInCell="1" allowOverlap="1" wp14:anchorId="536F4E8F" wp14:editId="7025AB1F">
                       <wp:simplePos x="0" y="0"/>
                       <wp:positionH relativeFrom="column">
                         <wp:posOffset>2046605</wp:posOffset>
@@ -1522,7 +1522,7 @@
                 </mc:Choice>
                 <mc:Fallback>
                   <w:pict>
-                    <v:shape w14:anchorId="536F4E8F" id="Cuadro de texto 9" o:spid="_x0000_s1032" type="#_x0000_t202" style="position:absolute;margin-left:161.15pt;margin-top:9.7pt;width:27.85pt;height:20.3pt;z-index:251667456;visibility:visible;mso-wrap-style:square;mso-height-percent:0;mso-wrap-distance-left:9pt;mso-wrap-distance-top:0;mso-wrap-distance-right:9pt;mso-wrap-distance-bottom:0;mso-position-horizontal:absolute;mso-position-horizontal-relative:text;mso-position-vertical:absolute;mso-position-vertical-relative:text;mso-height-percent:0;mso-height-relative:margin;v-text-anchor:top" o:gfxdata="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" filled="f" stroked="f" strokeweight=".5pt">
+                    <v:shape w14:anchorId="536F4E8F" id="Cuadro de texto 9" o:spid="_x0000_s1032" type="#_x0000_t202" style="position:absolute;margin-left:161.15pt;margin-top:9.7pt;width:27.85pt;height:20.3pt;z-index:251665408;visibility:visible;mso-wrap-style:square;mso-height-percent:0;mso-wrap-distance-left:9pt;mso-wrap-distance-top:0;mso-wrap-distance-right:9pt;mso-wrap-distance-bottom:0;mso-position-horizontal:absolute;mso-position-horizontal-relative:text;mso-position-vertical:absolute;mso-position-vertical-relative:text;mso-height-percent:0;mso-height-relative:margin;v-text-anchor:top" o:gfxdata="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" filled="f" stroked="f" strokeweight=".5pt">
                       <v:textbox>
                         <w:txbxContent>
                           <w:p>
@@ -1569,7 +1569,7 @@
               <mc:AlternateContent>
                 <mc:Choice Requires="wps">
                   <w:drawing>
-                    <wp:anchor distT="0" distB="0" distL="114300" distR="114300" simplePos="0" relativeHeight="251665408" behindDoc="0" locked="0" layoutInCell="1" allowOverlap="1">
+                    <wp:anchor distT="0" distB="0" distL="114300" distR="114300" simplePos="0" relativeHeight="251663360" behindDoc="0" locked="0" layoutInCell="1" allowOverlap="1">
                       <wp:simplePos x="0" y="0"/>
                       <wp:positionH relativeFrom="column">
                         <wp:posOffset>2041817</wp:posOffset>
@@ -1628,7 +1628,7 @@
                 </mc:Choice>
                 <mc:Fallback>
                   <w:pict>
-                    <v:shape id="Cuadro de texto 8" o:spid="_x0000_s1033" type="#_x0000_t202" style="position:absolute;margin-left:160.75pt;margin-top:6.7pt;width:27.85pt;height:20.3pt;z-index:251665408;visibility:visible;mso-wrap-style:square;mso-height-percent:0;mso-wrap-distance-left:9pt;mso-wrap-distance-top:0;mso-wrap-distance-right:9pt;mso-wrap-distance-bottom:0;mso-position-horizontal:absolute;mso-position-horizontal-relative:text;mso-position-vertical:absolute;mso-position-vertical-relative:text;mso-height-percent:0;mso-height-relative:margin;v-text-anchor:top" o:gfxdata="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" filled="f" stroked="f" strokeweight=".5pt">
+                    <v:shape id="Cuadro de texto 8" o:spid="_x0000_s1033" type="#_x0000_t202" style="position:absolute;margin-left:160.75pt;margin-top:6.7pt;width:27.85pt;height:20.3pt;z-index:251663360;visibility:visible;mso-wrap-style:square;mso-height-percent:0;mso-wrap-distance-left:9pt;mso-wrap-distance-top:0;mso-wrap-distance-right:9pt;mso-wrap-distance-bottom:0;mso-position-horizontal:absolute;mso-position-horizontal-relative:text;mso-position-vertical:absolute;mso-position-vertical-relative:text;mso-height-percent:0;mso-height-relative:margin;v-text-anchor:top" o:gfxdata="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" filled="f" stroked="f" strokeweight=".5pt">
                       <v:textbox>
                         <w:txbxContent>
                           <w:p>
@@ -2161,7 +2161,7 @@
               <mc:AlternateContent>
                 <mc:Choice Requires="wps">
                   <w:drawing>
-                    <wp:anchor distT="0" distB="0" distL="114300" distR="114300" simplePos="0" relativeHeight="251703296" behindDoc="0" locked="0" layoutInCell="1" allowOverlap="1">
+                    <wp:anchor distT="0" distB="0" distL="114300" distR="114300" simplePos="0" relativeHeight="251701248" behindDoc="0" locked="0" layoutInCell="1" allowOverlap="1">
                       <wp:simplePos x="0" y="0"/>
                       <wp:positionH relativeFrom="column">
                         <wp:posOffset>1541780</wp:posOffset>
@@ -2220,7 +2220,7 @@
                 </mc:Choice>
                 <mc:Fallback>
                   <w:pict>
-                    <v:shape id="Cuadro de texto 54" o:spid="_x0000_s1034" type="#_x0000_t202" style="position:absolute;margin-left:121.4pt;margin-top:12.15pt;width:69pt;height:20.5pt;z-index:251703296;visibility:visible;mso-wrap-style:square;mso-height-percent:0;mso-wrap-distance-left:9pt;mso-wrap-distance-top:0;mso-wrap-distance-right:9pt;mso-wrap-distance-bottom:0;mso-position-horizontal:absolute;mso-position-horizontal-relative:text;mso-position-vertical:absolute;mso-position-vertical-relative:text;mso-height-percent:0;mso-height-relative:margin;v-text-anchor:top" o:gfxdata="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" filled="f" stroked="f" strokeweight=".5pt">
+                    <v:shape id="Cuadro de texto 54" o:spid="_x0000_s1034" type="#_x0000_t202" style="position:absolute;margin-left:121.4pt;margin-top:12.15pt;width:69pt;height:20.5pt;z-index:251701248;visibility:visible;mso-wrap-style:square;mso-height-percent:0;mso-wrap-distance-left:9pt;mso-wrap-distance-top:0;mso-wrap-distance-right:9pt;mso-wrap-distance-bottom:0;mso-position-horizontal:absolute;mso-position-horizontal-relative:text;mso-position-vertical:absolute;mso-position-vertical-relative:text;mso-height-percent:0;mso-height-relative:margin;v-text-anchor:top" o:gfxdata="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" filled="f" stroked="f" strokeweight=".5pt">
                       <v:textbox>
                         <w:txbxContent>
                           <w:p>
@@ -2317,7 +2317,7 @@
               <mc:AlternateContent>
                 <mc:Choice Requires="wpg">
                   <w:drawing>
-                    <wp:anchor distT="0" distB="0" distL="114300" distR="114300" simplePos="0" relativeHeight="251739136" behindDoc="0" locked="0" layoutInCell="1" allowOverlap="1">
+                    <wp:anchor distT="0" distB="0" distL="114300" distR="114300" simplePos="0" relativeHeight="251737088" behindDoc="0" locked="0" layoutInCell="1" allowOverlap="1">
                       <wp:simplePos x="0" y="0"/>
                       <wp:positionH relativeFrom="column">
                         <wp:posOffset>1565271</wp:posOffset>
@@ -3189,7 +3189,7 @@
                 </mc:Choice>
                 <mc:Fallback>
                   <w:pict>
-                    <v:group w14:anchorId="73154712" id="Grupo 36" o:spid="_x0000_s1026" style="position:absolute;margin-left:123.25pt;margin-top:3.05pt;width:204.35pt;height:231.6pt;z-index:251739136" coordsize="25950,29415" o:gfxdata="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">
+                    <v:group w14:anchorId="5988CD38" id="Grupo 36" o:spid="_x0000_s1026" style="position:absolute;margin-left:123.25pt;margin-top:3.05pt;width:204.35pt;height:231.6pt;z-index:251737088" coordsize="25950,29415" o:gfxdata="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">
                       <v:rect id="Rectángulo 45" o:spid="_x0000_s1027" style="position:absolute;left:56;top:112;width:8293;height:29303;visibility:visible;mso-wrap-style:square;v-text-anchor:middle" o:gfxdata="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" fillcolor="white [3212]" strokecolor="black [3213]" strokeweight="3pt"/>
                       <v:rect id="Rectángulo 46" o:spid="_x0000_s1028" style="position:absolute;left:56;width:8293;height:4191;visibility:visible;mso-wrap-style:square;v-text-anchor:middle" o:gfxdata="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" fillcolor="white [3212]" strokecolor="black [3213]" strokeweight="2.25pt"/>
                       <v:rect id="Rectángulo 47" o:spid="_x0000_s1029" style="position:absolute;top:4207;width:8293;height:4191;visibility:visible;mso-wrap-style:square;v-text-anchor:middle" o:gfxdata="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" fillcolor="white [3212]" strokecolor="black [3213]" strokeweight="2.25pt"/>
@@ -3244,7 +3244,7 @@
               <mc:AlternateContent>
                 <mc:Choice Requires="wps">
                   <w:drawing>
-                    <wp:anchor distT="0" distB="0" distL="114300" distR="114300" simplePos="0" relativeHeight="251705344" behindDoc="0" locked="0" layoutInCell="1" allowOverlap="1" wp14:anchorId="6D5F7069" wp14:editId="01686D8D">
+                    <wp:anchor distT="0" distB="0" distL="114300" distR="114300" simplePos="0" relativeHeight="251703296" behindDoc="0" locked="0" layoutInCell="1" allowOverlap="1" wp14:anchorId="6D5F7069" wp14:editId="01686D8D">
                       <wp:simplePos x="0" y="0"/>
                       <wp:positionH relativeFrom="column">
                         <wp:posOffset>1243330</wp:posOffset>
@@ -3306,7 +3306,7 @@
                 </mc:Choice>
                 <mc:Fallback>
                   <w:pict>
-                    <v:shape w14:anchorId="6D5F7069" id="Cuadro de texto 55" o:spid="_x0000_s1035" type="#_x0000_t202" style="position:absolute;margin-left:97.9pt;margin-top:8.55pt;width:26.5pt;height:22pt;z-index:251705344;visibility:visible;mso-wrap-style:square;mso-width-percent:0;mso-height-percent:0;mso-wrap-distance-left:9pt;mso-wrap-distance-top:0;mso-wrap-distance-right:9pt;mso-wrap-distance-bottom:0;mso-position-horizontal:absolute;mso-position-horizontal-relative:text;mso-position-vertical:absolute;mso-position-vertical-relative:text;mso-width-percent:0;mso-height-percent:0;mso-width-relative:margin;mso-height-relative:margin;v-text-anchor:top" o:gfxdata="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" filled="f" stroked="f" strokeweight=".5pt">
+                    <v:shape w14:anchorId="6D5F7069" id="Cuadro de texto 55" o:spid="_x0000_s1035" type="#_x0000_t202" style="position:absolute;margin-left:97.9pt;margin-top:8.55pt;width:26.5pt;height:22pt;z-index:251703296;visibility:visible;mso-wrap-style:square;mso-width-percent:0;mso-height-percent:0;mso-wrap-distance-left:9pt;mso-wrap-distance-top:0;mso-wrap-distance-right:9pt;mso-wrap-distance-bottom:0;mso-position-horizontal:absolute;mso-position-horizontal-relative:text;mso-position-vertical:absolute;mso-position-vertical-relative:text;mso-width-percent:0;mso-height-percent:0;mso-width-relative:margin;mso-height-relative:margin;v-text-anchor:top" o:gfxdata="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" filled="f" stroked="f" strokeweight=".5pt">
                       <v:textbox>
                         <w:txbxContent>
                           <w:p>
@@ -3362,7 +3362,7 @@
               <mc:AlternateContent>
                 <mc:Choice Requires="wps">
                   <w:drawing>
-                    <wp:anchor distT="0" distB="0" distL="114300" distR="114300" simplePos="0" relativeHeight="251746304" behindDoc="0" locked="0" layoutInCell="1" allowOverlap="1" wp14:anchorId="341FF9A4" wp14:editId="49B8D694">
+                    <wp:anchor distT="0" distB="0" distL="114300" distR="114300" simplePos="0" relativeHeight="251744256" behindDoc="0" locked="0" layoutInCell="1" allowOverlap="1" wp14:anchorId="341FF9A4" wp14:editId="49B8D694">
                       <wp:simplePos x="0" y="0"/>
                       <wp:positionH relativeFrom="column">
                         <wp:posOffset>3757615</wp:posOffset>
@@ -3462,7 +3462,7 @@
                 </mc:Choice>
                 <mc:Fallback>
                   <w:pict>
-                    <v:shape w14:anchorId="341FF9A4" id="Cuadro de texto 83" o:spid="_x0000_s1036" type="#_x0000_t202" style="position:absolute;margin-left:295.9pt;margin-top:2.85pt;width:29.15pt;height:20.3pt;z-index:251746304;visibility:visible;mso-wrap-style:square;mso-width-percent:0;mso-height-percent:0;mso-wrap-distance-left:9pt;mso-wrap-distance-top:0;mso-wrap-distance-right:9pt;mso-wrap-distance-bottom:0;mso-position-horizontal:absolute;mso-position-horizontal-relative:text;mso-position-vertical:absolute;mso-position-vertical-relative:text;mso-width-percent:0;mso-height-percent:0;mso-width-relative:margin;mso-height-relative:margin;v-text-anchor:top" o:gfxdata="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" filled="f" stroked="f" strokeweight=".5pt">
+                    <v:shape w14:anchorId="341FF9A4" id="Cuadro de texto 83" o:spid="_x0000_s1036" type="#_x0000_t202" style="position:absolute;margin-left:295.9pt;margin-top:2.85pt;width:29.15pt;height:20.3pt;z-index:251744256;visibility:visible;mso-wrap-style:square;mso-width-percent:0;mso-height-percent:0;mso-wrap-distance-left:9pt;mso-wrap-distance-top:0;mso-wrap-distance-right:9pt;mso-wrap-distance-bottom:0;mso-position-horizontal:absolute;mso-position-horizontal-relative:text;mso-position-vertical:absolute;mso-position-vertical-relative:text;mso-width-percent:0;mso-height-percent:0;mso-width-relative:margin;mso-height-relative:margin;v-text-anchor:top" o:gfxdata="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" filled="f" stroked="f" strokeweight=".5pt">
                       <v:textbox>
                         <w:txbxContent>
                           <w:p>
@@ -3529,7 +3529,7 @@
               <mc:AlternateContent>
                 <mc:Choice Requires="wps">
                   <w:drawing>
-                    <wp:anchor distT="0" distB="0" distL="114300" distR="114300" simplePos="0" relativeHeight="251740160" behindDoc="0" locked="0" layoutInCell="1" allowOverlap="1" wp14:anchorId="530CC8FA" wp14:editId="2C86F72A">
+                    <wp:anchor distT="0" distB="0" distL="114300" distR="114300" simplePos="0" relativeHeight="251738112" behindDoc="0" locked="0" layoutInCell="1" allowOverlap="1" wp14:anchorId="530CC8FA" wp14:editId="2C86F72A">
                       <wp:simplePos x="0" y="0"/>
                       <wp:positionH relativeFrom="column">
                         <wp:posOffset>3242212</wp:posOffset>
@@ -3629,7 +3629,7 @@
                 </mc:Choice>
                 <mc:Fallback>
                   <w:pict>
-                    <v:shape w14:anchorId="530CC8FA" id="Cuadro de texto 80" o:spid="_x0000_s1037" type="#_x0000_t202" style="position:absolute;margin-left:255.3pt;margin-top:2.25pt;width:29.15pt;height:20.3pt;z-index:251740160;visibility:visible;mso-wrap-style:square;mso-width-percent:0;mso-height-percent:0;mso-wrap-distance-left:9pt;mso-wrap-distance-top:0;mso-wrap-distance-right:9pt;mso-wrap-distance-bottom:0;mso-position-horizontal:absolute;mso-position-horizontal-relative:text;mso-position-vertical:absolute;mso-position-vertical-relative:text;mso-width-percent:0;mso-height-percent:0;mso-width-relative:margin;mso-height-relative:margin;v-text-anchor:top" o:gfxdata="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" filled="f" stroked="f" strokeweight=".5pt">
+                    <v:shape w14:anchorId="530CC8FA" id="Cuadro de texto 80" o:spid="_x0000_s1037" type="#_x0000_t202" style="position:absolute;margin-left:255.3pt;margin-top:2.25pt;width:29.15pt;height:20.3pt;z-index:251738112;visibility:visible;mso-wrap-style:square;mso-width-percent:0;mso-height-percent:0;mso-wrap-distance-left:9pt;mso-wrap-distance-top:0;mso-wrap-distance-right:9pt;mso-wrap-distance-bottom:0;mso-position-horizontal:absolute;mso-position-horizontal-relative:text;mso-position-vertical:absolute;mso-position-vertical-relative:text;mso-width-percent:0;mso-height-percent:0;mso-width-relative:margin;mso-height-relative:margin;v-text-anchor:top" o:gfxdata="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" filled="f" stroked="f" strokeweight=".5pt">
                       <v:textbox>
                         <w:txbxContent>
                           <w:p>
@@ -3696,7 +3696,7 @@
               <mc:AlternateContent>
                 <mc:Choice Requires="wps">
                   <w:drawing>
-                    <wp:anchor distT="0" distB="0" distL="114300" distR="114300" simplePos="0" relativeHeight="251707392" behindDoc="0" locked="0" layoutInCell="1" allowOverlap="1" wp14:anchorId="300537E2" wp14:editId="533DAAB3">
+                    <wp:anchor distT="0" distB="0" distL="114300" distR="114300" simplePos="0" relativeHeight="251705344" behindDoc="0" locked="0" layoutInCell="1" allowOverlap="1" wp14:anchorId="300537E2" wp14:editId="533DAAB3">
                       <wp:simplePos x="0" y="0"/>
                       <wp:positionH relativeFrom="column">
                         <wp:posOffset>1243330</wp:posOffset>
@@ -3758,7 +3758,7 @@
                 </mc:Choice>
                 <mc:Fallback>
                   <w:pict>
-                    <v:shape w14:anchorId="300537E2" id="Cuadro de texto 56" o:spid="_x0000_s1038" type="#_x0000_t202" style="position:absolute;margin-left:97.9pt;margin-top:1.15pt;width:26.5pt;height:20.5pt;z-index:251707392;visibility:visible;mso-wrap-style:square;mso-width-percent:0;mso-height-percent:0;mso-wrap-distance-left:9pt;mso-wrap-distance-top:0;mso-wrap-distance-right:9pt;mso-wrap-distance-bottom:0;mso-position-horizontal:absolute;mso-position-horizontal-relative:text;mso-position-vertical:absolute;mso-position-vertical-relative:text;mso-width-percent:0;mso-height-percent:0;mso-width-relative:margin;mso-height-relative:margin;v-text-anchor:top" o:gfxdata="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" filled="f" stroked="f" strokeweight=".5pt">
+                    <v:shape w14:anchorId="300537E2" id="Cuadro de texto 56" o:spid="_x0000_s1038" type="#_x0000_t202" style="position:absolute;margin-left:97.9pt;margin-top:1.15pt;width:26.5pt;height:20.5pt;z-index:251705344;visibility:visible;mso-wrap-style:square;mso-width-percent:0;mso-height-percent:0;mso-wrap-distance-left:9pt;mso-wrap-distance-top:0;mso-wrap-distance-right:9pt;mso-wrap-distance-bottom:0;mso-position-horizontal:absolute;mso-position-horizontal-relative:text;mso-position-vertical:absolute;mso-position-vertical-relative:text;mso-width-percent:0;mso-height-percent:0;mso-width-relative:margin;mso-height-relative:margin;v-text-anchor:top" o:gfxdata="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" filled="f" stroked="f" strokeweight=".5pt">
                       <v:textbox>
                         <w:txbxContent>
                           <w:p>
@@ -3805,7 +3805,7 @@
               <mc:AlternateContent>
                 <mc:Choice Requires="wps">
                   <w:drawing>
-                    <wp:anchor distT="0" distB="0" distL="114300" distR="114300" simplePos="0" relativeHeight="251709440" behindDoc="0" locked="0" layoutInCell="1" allowOverlap="1" wp14:anchorId="7FCA6772" wp14:editId="12EF7920">
+                    <wp:anchor distT="0" distB="0" distL="114300" distR="114300" simplePos="0" relativeHeight="251707392" behindDoc="0" locked="0" layoutInCell="1" allowOverlap="1" wp14:anchorId="7FCA6772" wp14:editId="12EF7920">
                       <wp:simplePos x="0" y="0"/>
                       <wp:positionH relativeFrom="column">
                         <wp:posOffset>1243330</wp:posOffset>
@@ -3867,7 +3867,7 @@
                 </mc:Choice>
                 <mc:Fallback>
                   <w:pict>
-                    <v:shape w14:anchorId="7FCA6772" id="Cuadro de texto 57" o:spid="_x0000_s1039" type="#_x0000_t202" style="position:absolute;margin-left:97.9pt;margin-top:8.55pt;width:26.5pt;height:20.5pt;z-index:251709440;visibility:visible;mso-wrap-style:square;mso-width-percent:0;mso-height-percent:0;mso-wrap-distance-left:9pt;mso-wrap-distance-top:0;mso-wrap-distance-right:9pt;mso-wrap-distance-bottom:0;mso-position-horizontal:absolute;mso-position-horizontal-relative:text;mso-position-vertical:absolute;mso-position-vertical-relative:text;mso-width-percent:0;mso-height-percent:0;mso-width-relative:margin;mso-height-relative:margin;v-text-anchor:top" o:gfxdata="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" filled="f" stroked="f" strokeweight=".5pt">
+                    <v:shape w14:anchorId="7FCA6772" id="Cuadro de texto 57" o:spid="_x0000_s1039" type="#_x0000_t202" style="position:absolute;margin-left:97.9pt;margin-top:8.55pt;width:26.5pt;height:20.5pt;z-index:251707392;visibility:visible;mso-wrap-style:square;mso-width-percent:0;mso-height-percent:0;mso-wrap-distance-left:9pt;mso-wrap-distance-top:0;mso-wrap-distance-right:9pt;mso-wrap-distance-bottom:0;mso-position-horizontal:absolute;mso-position-horizontal-relative:text;mso-position-vertical:absolute;mso-position-vertical-relative:text;mso-width-percent:0;mso-height-percent:0;mso-width-relative:margin;mso-height-relative:margin;v-text-anchor:top" o:gfxdata="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" filled="f" stroked="f" strokeweight=".5pt">
                       <v:textbox>
                         <w:txbxContent>
                           <w:p>
@@ -3914,7 +3914,7 @@
               <mc:AlternateContent>
                 <mc:Choice Requires="wps">
                   <w:drawing>
-                    <wp:anchor distT="0" distB="0" distL="114300" distR="114300" simplePos="0" relativeHeight="251748352" behindDoc="0" locked="0" layoutInCell="1" allowOverlap="1" wp14:anchorId="6007444C" wp14:editId="11D41112">
+                    <wp:anchor distT="0" distB="0" distL="114300" distR="114300" simplePos="0" relativeHeight="251746304" behindDoc="0" locked="0" layoutInCell="1" allowOverlap="1" wp14:anchorId="6007444C" wp14:editId="11D41112">
                       <wp:simplePos x="0" y="0"/>
                       <wp:positionH relativeFrom="column">
                         <wp:posOffset>3734855</wp:posOffset>
@@ -4014,7 +4014,7 @@
                 </mc:Choice>
                 <mc:Fallback>
                   <w:pict>
-                    <v:shape w14:anchorId="6007444C" id="Cuadro de texto 84" o:spid="_x0000_s1040" type="#_x0000_t202" style="position:absolute;margin-left:294.1pt;margin-top:12.1pt;width:29.15pt;height:20.3pt;z-index:251748352;visibility:visible;mso-wrap-style:square;mso-width-percent:0;mso-height-percent:0;mso-wrap-distance-left:9pt;mso-wrap-distance-top:0;mso-wrap-distance-right:9pt;mso-wrap-distance-bottom:0;mso-position-horizontal:absolute;mso-position-horizontal-relative:text;mso-position-vertical:absolute;mso-position-vertical-relative:text;mso-width-percent:0;mso-height-percent:0;mso-width-relative:margin;mso-height-relative:margin;v-text-anchor:top" o:gfxdata="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" filled="f" stroked="f" strokeweight=".5pt">
+                    <v:shape w14:anchorId="6007444C" id="Cuadro de texto 84" o:spid="_x0000_s1040" type="#_x0000_t202" style="position:absolute;margin-left:294.1pt;margin-top:12.1pt;width:29.15pt;height:20.3pt;z-index:251746304;visibility:visible;mso-wrap-style:square;mso-width-percent:0;mso-height-percent:0;mso-wrap-distance-left:9pt;mso-wrap-distance-top:0;mso-wrap-distance-right:9pt;mso-wrap-distance-bottom:0;mso-position-horizontal:absolute;mso-position-horizontal-relative:text;mso-position-vertical:absolute;mso-position-vertical-relative:text;mso-width-percent:0;mso-height-percent:0;mso-width-relative:margin;mso-height-relative:margin;v-text-anchor:top" o:gfxdata="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" filled="f" stroked="f" strokeweight=".5pt">
                       <v:textbox>
                         <w:txbxContent>
                           <w:p>
@@ -4081,7 +4081,7 @@
               <mc:AlternateContent>
                 <mc:Choice Requires="wps">
                   <w:drawing>
-                    <wp:anchor distT="0" distB="0" distL="114300" distR="114300" simplePos="0" relativeHeight="251742208" behindDoc="0" locked="0" layoutInCell="1" allowOverlap="1" wp14:anchorId="0F9FA3E0" wp14:editId="7A5E9506">
+                    <wp:anchor distT="0" distB="0" distL="114300" distR="114300" simplePos="0" relativeHeight="251740160" behindDoc="0" locked="0" layoutInCell="1" allowOverlap="1" wp14:anchorId="0F9FA3E0" wp14:editId="7A5E9506">
                       <wp:simplePos x="0" y="0"/>
                       <wp:positionH relativeFrom="column">
                         <wp:posOffset>3241675</wp:posOffset>
@@ -4181,7 +4181,7 @@
                 </mc:Choice>
                 <mc:Fallback>
                   <w:pict>
-                    <v:shape w14:anchorId="0F9FA3E0" id="Cuadro de texto 81" o:spid="_x0000_s1041" type="#_x0000_t202" style="position:absolute;margin-left:255.25pt;margin-top:11.25pt;width:29.15pt;height:20.3pt;z-index:251742208;visibility:visible;mso-wrap-style:square;mso-width-percent:0;mso-height-percent:0;mso-wrap-distance-left:9pt;mso-wrap-distance-top:0;mso-wrap-distance-right:9pt;mso-wrap-distance-bottom:0;mso-position-horizontal:absolute;mso-position-horizontal-relative:text;mso-position-vertical:absolute;mso-position-vertical-relative:text;mso-width-percent:0;mso-height-percent:0;mso-width-relative:margin;mso-height-relative:margin;v-text-anchor:top" o:gfxdata="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" filled="f" stroked="f" strokeweight=".5pt">
+                    <v:shape w14:anchorId="0F9FA3E0" id="Cuadro de texto 81" o:spid="_x0000_s1041" type="#_x0000_t202" style="position:absolute;margin-left:255.25pt;margin-top:11.25pt;width:29.15pt;height:20.3pt;z-index:251740160;visibility:visible;mso-wrap-style:square;mso-width-percent:0;mso-height-percent:0;mso-wrap-distance-left:9pt;mso-wrap-distance-top:0;mso-wrap-distance-right:9pt;mso-wrap-distance-bottom:0;mso-position-horizontal:absolute;mso-position-horizontal-relative:text;mso-position-vertical:absolute;mso-position-vertical-relative:text;mso-width-percent:0;mso-height-percent:0;mso-width-relative:margin;mso-height-relative:margin;v-text-anchor:top" o:gfxdata="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" filled="f" stroked="f" strokeweight=".5pt">
                       <v:textbox>
                         <w:txbxContent>
                           <w:p>
@@ -4248,7 +4248,7 @@
               <mc:AlternateContent>
                 <mc:Choice Requires="wps">
                   <w:drawing>
-                    <wp:anchor distT="0" distB="0" distL="114300" distR="114300" simplePos="0" relativeHeight="251711488" behindDoc="0" locked="0" layoutInCell="1" allowOverlap="1" wp14:anchorId="2BA4FABB" wp14:editId="7333A16F">
+                    <wp:anchor distT="0" distB="0" distL="114300" distR="114300" simplePos="0" relativeHeight="251709440" behindDoc="0" locked="0" layoutInCell="1" allowOverlap="1" wp14:anchorId="2BA4FABB" wp14:editId="7333A16F">
                       <wp:simplePos x="0" y="0"/>
                       <wp:positionH relativeFrom="column">
                         <wp:posOffset>1256030</wp:posOffset>
@@ -4310,7 +4310,7 @@
                 </mc:Choice>
                 <mc:Fallback>
                   <w:pict>
-                    <v:shape w14:anchorId="2BA4FABB" id="Cuadro de texto 58" o:spid="_x0000_s1042" type="#_x0000_t202" style="position:absolute;margin-left:98.9pt;margin-top:11.95pt;width:26.5pt;height:20.5pt;z-index:251711488;visibility:visible;mso-wrap-style:square;mso-width-percent:0;mso-height-percent:0;mso-wrap-distance-left:9pt;mso-wrap-distance-top:0;mso-wrap-distance-right:9pt;mso-wrap-distance-bottom:0;mso-position-horizontal:absolute;mso-position-horizontal-relative:text;mso-position-vertical:absolute;mso-position-vertical-relative:text;mso-width-percent:0;mso-height-percent:0;mso-width-relative:margin;mso-height-relative:margin;v-text-anchor:top" o:gfxdata="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" filled="f" stroked="f" strokeweight=".5pt">
+                    <v:shape w14:anchorId="2BA4FABB" id="Cuadro de texto 58" o:spid="_x0000_s1042" type="#_x0000_t202" style="position:absolute;margin-left:98.9pt;margin-top:11.95pt;width:26.5pt;height:20.5pt;z-index:251709440;visibility:visible;mso-wrap-style:square;mso-width-percent:0;mso-height-percent:0;mso-wrap-distance-left:9pt;mso-wrap-distance-top:0;mso-wrap-distance-right:9pt;mso-wrap-distance-bottom:0;mso-position-horizontal:absolute;mso-position-horizontal-relative:text;mso-position-vertical:absolute;mso-position-vertical-relative:text;mso-width-percent:0;mso-height-percent:0;mso-width-relative:margin;mso-height-relative:margin;v-text-anchor:top" o:gfxdata="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" filled="f" stroked="f" strokeweight=".5pt">
                       <v:textbox>
                         <w:txbxContent>
                           <w:p>
@@ -4337,8 +4337,6 @@
                 <w:szCs w:val="24"/>
               </w:rPr>
             </w:pPr>
-            <w:bookmarkStart w:id="0" w:name="_GoBack"/>
-            <w:bookmarkEnd w:id="0"/>
           </w:p>
           <w:p>
             <w:pPr>
@@ -4368,7 +4366,7 @@
               <mc:AlternateContent>
                 <mc:Choice Requires="wps">
                   <w:drawing>
-                    <wp:anchor distT="0" distB="0" distL="114300" distR="114300" simplePos="0" relativeHeight="251713536" behindDoc="0" locked="0" layoutInCell="1" allowOverlap="1" wp14:anchorId="01BC1D40" wp14:editId="28BADDD8">
+                    <wp:anchor distT="0" distB="0" distL="114300" distR="114300" simplePos="0" relativeHeight="251711488" behindDoc="0" locked="0" layoutInCell="1" allowOverlap="1" wp14:anchorId="01BC1D40" wp14:editId="28BADDD8">
                       <wp:simplePos x="0" y="0"/>
                       <wp:positionH relativeFrom="column">
                         <wp:posOffset>1256030</wp:posOffset>
@@ -4430,7 +4428,7 @@
                 </mc:Choice>
                 <mc:Fallback>
                   <w:pict>
-                    <v:shape w14:anchorId="01BC1D40" id="Cuadro de texto 59" o:spid="_x0000_s1043" type="#_x0000_t202" style="position:absolute;margin-left:98.9pt;margin-top:3.05pt;width:26.5pt;height:20.5pt;z-index:251713536;visibility:visible;mso-wrap-style:square;mso-width-percent:0;mso-height-percent:0;mso-wrap-distance-left:9pt;mso-wrap-distance-top:0;mso-wrap-distance-right:9pt;mso-wrap-distance-bottom:0;mso-position-horizontal:absolute;mso-position-horizontal-relative:text;mso-position-vertical:absolute;mso-position-vertical-relative:text;mso-width-percent:0;mso-height-percent:0;mso-width-relative:margin;mso-height-relative:margin;v-text-anchor:top" o:gfxdata="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" filled="f" stroked="f" strokeweight=".5pt">
+                    <v:shape w14:anchorId="01BC1D40" id="Cuadro de texto 59" o:spid="_x0000_s1043" type="#_x0000_t202" style="position:absolute;margin-left:98.9pt;margin-top:3.05pt;width:26.5pt;height:20.5pt;z-index:251711488;visibility:visible;mso-wrap-style:square;mso-width-percent:0;mso-height-percent:0;mso-wrap-distance-left:9pt;mso-wrap-distance-top:0;mso-wrap-distance-right:9pt;mso-wrap-distance-bottom:0;mso-position-horizontal:absolute;mso-position-horizontal-relative:text;mso-position-vertical:absolute;mso-position-vertical-relative:text;mso-width-percent:0;mso-height-percent:0;mso-width-relative:margin;mso-height-relative:margin;v-text-anchor:top" o:gfxdata="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" filled="f" stroked="f" strokeweight=".5pt">
                       <v:textbox>
                         <w:txbxContent>
                           <w:p>
@@ -4477,7 +4475,7 @@
               <mc:AlternateContent>
                 <mc:Choice Requires="wps">
                   <w:drawing>
-                    <wp:anchor distT="0" distB="0" distL="114300" distR="114300" simplePos="0" relativeHeight="251715584" behindDoc="0" locked="0" layoutInCell="1" allowOverlap="1" wp14:anchorId="23DD66CA" wp14:editId="7FBD0A27">
+                    <wp:anchor distT="0" distB="0" distL="114300" distR="114300" simplePos="0" relativeHeight="251713536" behindDoc="0" locked="0" layoutInCell="1" allowOverlap="1" wp14:anchorId="23DD66CA" wp14:editId="7FBD0A27">
                       <wp:simplePos x="0" y="0"/>
                       <wp:positionH relativeFrom="column">
                         <wp:posOffset>1262380</wp:posOffset>
@@ -4539,7 +4537,7 @@
                 </mc:Choice>
                 <mc:Fallback>
                   <w:pict>
-                    <v:shape w14:anchorId="23DD66CA" id="Cuadro de texto 60" o:spid="_x0000_s1044" type="#_x0000_t202" style="position:absolute;margin-left:99.4pt;margin-top:8.45pt;width:26.5pt;height:20.5pt;z-index:251715584;visibility:visible;mso-wrap-style:square;mso-width-percent:0;mso-height-percent:0;mso-wrap-distance-left:9pt;mso-wrap-distance-top:0;mso-wrap-distance-right:9pt;mso-wrap-distance-bottom:0;mso-position-horizontal:absolute;mso-position-horizontal-relative:text;mso-position-vertical:absolute;mso-position-vertical-relative:text;mso-width-percent:0;mso-height-percent:0;mso-width-relative:margin;mso-height-relative:margin;v-text-anchor:top" o:gfxdata="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" filled="f" stroked="f" strokeweight=".5pt">
+                    <v:shape w14:anchorId="23DD66CA" id="Cuadro de texto 60" o:spid="_x0000_s1044" type="#_x0000_t202" style="position:absolute;margin-left:99.4pt;margin-top:8.45pt;width:26.5pt;height:20.5pt;z-index:251713536;visibility:visible;mso-wrap-style:square;mso-width-percent:0;mso-height-percent:0;mso-wrap-distance-left:9pt;mso-wrap-distance-top:0;mso-wrap-distance-right:9pt;mso-wrap-distance-bottom:0;mso-position-horizontal:absolute;mso-position-horizontal-relative:text;mso-position-vertical:absolute;mso-position-vertical-relative:text;mso-width-percent:0;mso-height-percent:0;mso-width-relative:margin;mso-height-relative:margin;v-text-anchor:top" o:gfxdata="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" filled="f" stroked="f" strokeweight=".5pt">
                       <v:textbox>
                         <w:txbxContent>
                           <w:p>
@@ -4586,7 +4584,7 @@
               <mc:AlternateContent>
                 <mc:Choice Requires="wps">
                   <w:drawing>
-                    <wp:anchor distT="0" distB="0" distL="114300" distR="114300" simplePos="0" relativeHeight="251717632" behindDoc="0" locked="0" layoutInCell="1" allowOverlap="1" wp14:anchorId="0AB1C690" wp14:editId="611B4453">
+                    <wp:anchor distT="0" distB="0" distL="114300" distR="114300" simplePos="0" relativeHeight="251715584" behindDoc="0" locked="0" layoutInCell="1" allowOverlap="1" wp14:anchorId="0AB1C690" wp14:editId="611B4453">
                       <wp:simplePos x="0" y="0"/>
                       <wp:positionH relativeFrom="column">
                         <wp:posOffset>1268730</wp:posOffset>
@@ -4648,7 +4646,7 @@
                 </mc:Choice>
                 <mc:Fallback>
                   <w:pict>
-                    <v:shape w14:anchorId="0AB1C690" id="Cuadro de texto 61" o:spid="_x0000_s1045" type="#_x0000_t202" style="position:absolute;margin-left:99.9pt;margin-top:14.35pt;width:26.5pt;height:20.5pt;z-index:251717632;visibility:visible;mso-wrap-style:square;mso-width-percent:0;mso-height-percent:0;mso-wrap-distance-left:9pt;mso-wrap-distance-top:0;mso-wrap-distance-right:9pt;mso-wrap-distance-bottom:0;mso-position-horizontal:absolute;mso-position-horizontal-relative:text;mso-position-vertical:absolute;mso-position-vertical-relative:text;mso-width-percent:0;mso-height-percent:0;mso-width-relative:margin;mso-height-relative:margin;v-text-anchor:top" o:gfxdata="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" filled="f" stroked="f" strokeweight=".5pt">
+                    <v:shape w14:anchorId="0AB1C690" id="Cuadro de texto 61" o:spid="_x0000_s1045" type="#_x0000_t202" style="position:absolute;margin-left:99.9pt;margin-top:14.35pt;width:26.5pt;height:20.5pt;z-index:251715584;visibility:visible;mso-wrap-style:square;mso-width-percent:0;mso-height-percent:0;mso-wrap-distance-left:9pt;mso-wrap-distance-top:0;mso-wrap-distance-right:9pt;mso-wrap-distance-bottom:0;mso-position-horizontal:absolute;mso-position-horizontal-relative:text;mso-position-vertical:absolute;mso-position-vertical-relative:text;mso-width-percent:0;mso-height-percent:0;mso-width-relative:margin;mso-height-relative:margin;v-text-anchor:top" o:gfxdata="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" filled="f" stroked="f" strokeweight=".5pt">
                       <v:textbox>
                         <w:txbxContent>
                           <w:p>
@@ -4686,7 +4684,7 @@
               <mc:AlternateContent>
                 <mc:Choice Requires="wps">
                   <w:drawing>
-                    <wp:anchor distT="0" distB="0" distL="114300" distR="114300" simplePos="0" relativeHeight="251752448" behindDoc="0" locked="0" layoutInCell="1" allowOverlap="1" wp14:anchorId="4B0DDFF5" wp14:editId="6E559411">
+                    <wp:anchor distT="0" distB="0" distL="114300" distR="114300" simplePos="0" relativeHeight="251750400" behindDoc="0" locked="0" layoutInCell="1" allowOverlap="1" wp14:anchorId="4B0DDFF5" wp14:editId="6E559411">
                       <wp:simplePos x="0" y="0"/>
                       <wp:positionH relativeFrom="column">
                         <wp:posOffset>3734003</wp:posOffset>
@@ -4786,7 +4784,7 @@
                 </mc:Choice>
                 <mc:Fallback>
                   <w:pict>
-                    <v:shape w14:anchorId="4B0DDFF5" id="Cuadro de texto 86" o:spid="_x0000_s1046" type="#_x0000_t202" style="position:absolute;margin-left:294pt;margin-top:1.85pt;width:29.15pt;height:20.3pt;z-index:251752448;visibility:visible;mso-wrap-style:square;mso-width-percent:0;mso-height-percent:0;mso-wrap-distance-left:9pt;mso-wrap-distance-top:0;mso-wrap-distance-right:9pt;mso-wrap-distance-bottom:0;mso-position-horizontal:absolute;mso-position-horizontal-relative:text;mso-position-vertical:absolute;mso-position-vertical-relative:text;mso-width-percent:0;mso-height-percent:0;mso-width-relative:margin;mso-height-relative:margin;v-text-anchor:top" o:gfxdata="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" filled="f" stroked="f" strokeweight=".5pt">
+                    <v:shape w14:anchorId="4B0DDFF5" id="Cuadro de texto 86" o:spid="_x0000_s1046" type="#_x0000_t202" style="position:absolute;margin-left:294pt;margin-top:1.85pt;width:29.15pt;height:20.3pt;z-index:251750400;visibility:visible;mso-wrap-style:square;mso-width-percent:0;mso-height-percent:0;mso-wrap-distance-left:9pt;mso-wrap-distance-top:0;mso-wrap-distance-right:9pt;mso-wrap-distance-bottom:0;mso-position-horizontal:absolute;mso-position-horizontal-relative:text;mso-position-vertical:absolute;mso-position-vertical-relative:text;mso-width-percent:0;mso-height-percent:0;mso-width-relative:margin;mso-height-relative:margin;v-text-anchor:top" o:gfxdata="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" filled="f" stroked="f" strokeweight=".5pt">
                       <v:textbox>
                         <w:txbxContent>
                           <w:p>
@@ -4853,7 +4851,7 @@
               <mc:AlternateContent>
                 <mc:Choice Requires="wps">
                   <w:drawing>
-                    <wp:anchor distT="0" distB="0" distL="114300" distR="114300" simplePos="0" relativeHeight="251744256" behindDoc="0" locked="0" layoutInCell="1" allowOverlap="1" wp14:anchorId="641E36C0" wp14:editId="76275736">
+                    <wp:anchor distT="0" distB="0" distL="114300" distR="114300" simplePos="0" relativeHeight="251742208" behindDoc="0" locked="0" layoutInCell="1" allowOverlap="1" wp14:anchorId="641E36C0" wp14:editId="76275736">
                       <wp:simplePos x="0" y="0"/>
                       <wp:positionH relativeFrom="column">
                         <wp:posOffset>3236482</wp:posOffset>
@@ -4953,7 +4951,7 @@
                 </mc:Choice>
                 <mc:Fallback>
                   <w:pict>
-                    <v:shape w14:anchorId="641E36C0" id="Cuadro de texto 82" o:spid="_x0000_s1047" type="#_x0000_t202" style="position:absolute;margin-left:254.85pt;margin-top:2.4pt;width:29.15pt;height:20.3pt;z-index:251744256;visibility:visible;mso-wrap-style:square;mso-width-percent:0;mso-height-percent:0;mso-wrap-distance-left:9pt;mso-wrap-distance-top:0;mso-wrap-distance-right:9pt;mso-wrap-distance-bottom:0;mso-position-horizontal:absolute;mso-position-horizontal-relative:text;mso-position-vertical:absolute;mso-position-vertical-relative:text;mso-width-percent:0;mso-height-percent:0;mso-width-relative:margin;mso-height-relative:margin;v-text-anchor:top" o:gfxdata="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" filled="f" stroked="f" strokeweight=".5pt">
+                    <v:shape w14:anchorId="641E36C0" id="Cuadro de texto 82" o:spid="_x0000_s1047" type="#_x0000_t202" style="position:absolute;margin-left:254.85pt;margin-top:2.4pt;width:29.15pt;height:20.3pt;z-index:251742208;visibility:visible;mso-wrap-style:square;mso-width-percent:0;mso-height-percent:0;mso-wrap-distance-left:9pt;mso-wrap-distance-top:0;mso-wrap-distance-right:9pt;mso-wrap-distance-bottom:0;mso-position-horizontal:absolute;mso-position-horizontal-relative:text;mso-position-vertical:absolute;mso-position-vertical-relative:text;mso-width-percent:0;mso-height-percent:0;mso-width-relative:margin;mso-height-relative:margin;v-text-anchor:top" o:gfxdata="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" filled="f" stroked="f" strokeweight=".5pt">
                       <v:textbox>
                         <w:txbxContent>
                           <w:p>
@@ -5930,7 +5928,7 @@
               <mc:AlternateContent>
                 <mc:Choice Requires="wpg">
                   <w:drawing>
-                    <wp:anchor distT="0" distB="0" distL="114300" distR="114300" simplePos="0" relativeHeight="251760640" behindDoc="0" locked="0" layoutInCell="1" allowOverlap="1" wp14:anchorId="6E5C7C1D" wp14:editId="6D126662">
+                    <wp:anchor distT="0" distB="0" distL="114300" distR="114300" simplePos="0" relativeHeight="251758592" behindDoc="0" locked="0" layoutInCell="1" allowOverlap="1" wp14:anchorId="6E5C7C1D" wp14:editId="6D126662">
                       <wp:simplePos x="0" y="0"/>
                       <wp:positionH relativeFrom="column">
                         <wp:posOffset>3118795</wp:posOffset>
@@ -6077,7 +6075,7 @@
                 </mc:Choice>
                 <mc:Fallback>
                   <w:pict>
-                    <v:group w14:anchorId="1D0557AB" id="Grupo 3" o:spid="_x0000_s1026" style="position:absolute;margin-left:245.55pt;margin-top:-15.05pt;width:62.55pt;height:78.95pt;z-index:251760640;mso-height-relative:margin" coordsize="7943,10560" o:gfxdata="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">
+                    <v:group w14:anchorId="3593CB32" id="Grupo 3" o:spid="_x0000_s1026" style="position:absolute;margin-left:245.55pt;margin-top:-15.05pt;width:62.55pt;height:78.95pt;z-index:251758592;mso-height-relative:margin" coordsize="7943,10560" o:gfxdata="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">
                       <v:shape id="Arco 14" o:spid="_x0000_s1027" style="position:absolute;width:7943;height:10560;rotation:8952587fd;visibility:visible;mso-wrap-style:square;v-text-anchor:middle" coordsize="794385,1056005" o:gfxdata="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" path="m397192,nsc581178,,741081,167968,783622,405919l397193,528003v,-176001,-1,-352002,-1,-528003xem397192,nfc581178,,741081,167968,783622,405919e" filled="f" strokecolor="black [3200]" strokeweight="1.5pt">
                         <v:stroke joinstyle="miter"/>
                         <v:path arrowok="t" o:connecttype="custom" o:connectlocs="397192,0;783622,405919" o:connectangles="0,0"/>
@@ -6102,7 +6100,7 @@
               <mc:AlternateContent>
                 <mc:Choice Requires="wpg">
                   <w:drawing>
-                    <wp:anchor distT="0" distB="0" distL="114300" distR="114300" simplePos="0" relativeHeight="251758592" behindDoc="0" locked="0" layoutInCell="1" allowOverlap="1" wp14:anchorId="75EEB58F" wp14:editId="61B827CF">
+                    <wp:anchor distT="0" distB="0" distL="114300" distR="114300" simplePos="0" relativeHeight="251756544" behindDoc="0" locked="0" layoutInCell="1" allowOverlap="1" wp14:anchorId="75EEB58F" wp14:editId="61B827CF">
                       <wp:simplePos x="0" y="0"/>
                       <wp:positionH relativeFrom="column">
                         <wp:posOffset>3097530</wp:posOffset>
@@ -6249,7 +6247,7 @@
                 </mc:Choice>
                 <mc:Fallback>
                   <w:pict>
-                    <v:group w14:anchorId="07A22E91" id="Grupo 113" o:spid="_x0000_s1026" style="position:absolute;margin-left:243.9pt;margin-top:14.3pt;width:62.55pt;height:78.95pt;z-index:251758592;mso-height-relative:margin" coordsize="7943,10560" o:gfxdata="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">
+                    <v:group w14:anchorId="7F5A6D46" id="Grupo 113" o:spid="_x0000_s1026" style="position:absolute;margin-left:243.9pt;margin-top:14.3pt;width:62.55pt;height:78.95pt;z-index:251756544;mso-height-relative:margin" coordsize="7943,10560" o:gfxdata="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">
                       <v:shape id="Arco 114" o:spid="_x0000_s1027" style="position:absolute;width:7943;height:10560;rotation:8952587fd;visibility:visible;mso-wrap-style:square;v-text-anchor:middle" coordsize="794385,1056005" o:gfxdata="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" path="m397192,nsc581178,,741081,167968,783622,405919l397193,528003v,-176001,-1,-352002,-1,-528003xem397192,nfc581178,,741081,167968,783622,405919e" filled="f" strokecolor="black [3200]" strokeweight="1.5pt">
                         <v:stroke joinstyle="miter"/>
                         <v:path arrowok="t" o:connecttype="custom" o:connectlocs="397192,0;783622,405919" o:connectangles="0,0"/>
@@ -6283,7 +6281,7 @@
               <mc:AlternateContent>
                 <mc:Choice Requires="wps">
                   <w:drawing>
-                    <wp:anchor distT="0" distB="0" distL="114300" distR="114300" simplePos="0" relativeHeight="251761664" behindDoc="0" locked="0" layoutInCell="1" allowOverlap="1" wp14:anchorId="70DC0996" wp14:editId="4468B415">
+                    <wp:anchor distT="0" distB="0" distL="114300" distR="114300" simplePos="0" relativeHeight="251759616" behindDoc="0" locked="0" layoutInCell="1" allowOverlap="1" wp14:anchorId="70DC0996" wp14:editId="4468B415">
                       <wp:simplePos x="0" y="0"/>
                       <wp:positionH relativeFrom="column">
                         <wp:posOffset>3479578</wp:posOffset>
@@ -6344,7 +6342,7 @@
                 </mc:Choice>
                 <mc:Fallback>
                   <w:pict>
-                    <v:shape w14:anchorId="70DC0996" id="Cuadro de texto 22" o:spid="_x0000_s1048" type="#_x0000_t202" style="position:absolute;margin-left:274pt;margin-top:8.4pt;width:59.4pt;height:23.45pt;z-index:251761664;visibility:visible;mso-wrap-style:square;mso-width-percent:0;mso-height-percent:0;mso-wrap-distance-left:9pt;mso-wrap-distance-top:0;mso-wrap-distance-right:9pt;mso-wrap-distance-bottom:0;mso-position-horizontal:absolute;mso-position-horizontal-relative:text;mso-position-vertical:absolute;mso-position-vertical-relative:text;mso-width-percent:0;mso-height-percent:0;mso-width-relative:margin;mso-height-relative:margin;v-text-anchor:top" o:gfxdata="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" fillcolor="white [3201]" stroked="f" strokeweight=".5pt">
+                    <v:shape w14:anchorId="70DC0996" id="Cuadro de texto 22" o:spid="_x0000_s1048" type="#_x0000_t202" style="position:absolute;margin-left:274pt;margin-top:8.4pt;width:59.4pt;height:23.45pt;z-index:251759616;visibility:visible;mso-wrap-style:square;mso-width-percent:0;mso-height-percent:0;mso-wrap-distance-left:9pt;mso-wrap-distance-top:0;mso-wrap-distance-right:9pt;mso-wrap-distance-bottom:0;mso-position-horizontal:absolute;mso-position-horizontal-relative:text;mso-position-vertical:absolute;mso-position-vertical-relative:text;mso-width-percent:0;mso-height-percent:0;mso-width-relative:margin;mso-height-relative:margin;v-text-anchor:top" o:gfxdata="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" fillcolor="white [3201]" stroked="f" strokeweight=".5pt">
                       <v:textbox>
                         <w:txbxContent>
                           <w:p>
@@ -6370,7 +6368,7 @@
               <mc:AlternateContent>
                 <mc:Choice Requires="wps">
                   <w:drawing>
-                    <wp:anchor distT="0" distB="0" distL="114300" distR="114300" simplePos="0" relativeHeight="251764736" behindDoc="0" locked="0" layoutInCell="1" allowOverlap="1" wp14:anchorId="7FD15561" wp14:editId="1CC55C95">
+                    <wp:anchor distT="0" distB="0" distL="114300" distR="114300" simplePos="0" relativeHeight="251762688" behindDoc="0" locked="0" layoutInCell="1" allowOverlap="1" wp14:anchorId="7FD15561" wp14:editId="1CC55C95">
                       <wp:simplePos x="0" y="0"/>
                       <wp:positionH relativeFrom="column">
                         <wp:posOffset>1258570</wp:posOffset>
@@ -6431,7 +6429,7 @@
                 </mc:Choice>
                 <mc:Fallback>
                   <w:pict>
-                    <v:shape w14:anchorId="7FD15561" id="Cuadro de texto 131" o:spid="_x0000_s1049" type="#_x0000_t202" style="position:absolute;margin-left:99.1pt;margin-top:1.1pt;width:59.4pt;height:23.4pt;z-index:251764736;visibility:visible;mso-wrap-style:square;mso-width-percent:0;mso-height-percent:0;mso-wrap-distance-left:9pt;mso-wrap-distance-top:0;mso-wrap-distance-right:9pt;mso-wrap-distance-bottom:0;mso-position-horizontal:absolute;mso-position-horizontal-relative:text;mso-position-vertical:absolute;mso-position-vertical-relative:text;mso-width-percent:0;mso-height-percent:0;mso-width-relative:margin;mso-height-relative:margin;v-text-anchor:top" o:gfxdata="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" fillcolor="white [3201]" stroked="f" strokeweight=".5pt">
+                    <v:shape w14:anchorId="7FD15561" id="Cuadro de texto 131" o:spid="_x0000_s1049" type="#_x0000_t202" style="position:absolute;margin-left:99.1pt;margin-top:1.1pt;width:59.4pt;height:23.4pt;z-index:251762688;visibility:visible;mso-wrap-style:square;mso-width-percent:0;mso-height-percent:0;mso-wrap-distance-left:9pt;mso-wrap-distance-top:0;mso-wrap-distance-right:9pt;mso-wrap-distance-bottom:0;mso-position-horizontal:absolute;mso-position-horizontal-relative:text;mso-position-vertical:absolute;mso-position-vertical-relative:text;mso-width-percent:0;mso-height-percent:0;mso-width-relative:margin;mso-height-relative:margin;v-text-anchor:top" o:gfxdata="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" fillcolor="white [3201]" stroked="f" strokeweight=".5pt">
                       <v:textbox>
                         <w:txbxContent>
                           <w:p>
@@ -6457,7 +6455,7 @@
               <mc:AlternateContent>
                 <mc:Choice Requires="wpg">
                   <w:drawing>
-                    <wp:anchor distT="0" distB="0" distL="114300" distR="114300" simplePos="0" relativeHeight="251754496" behindDoc="0" locked="0" layoutInCell="1" allowOverlap="1" wp14:anchorId="5A7D7ACC" wp14:editId="1ADCC691">
+                    <wp:anchor distT="0" distB="0" distL="114300" distR="114300" simplePos="0" relativeHeight="251752448" behindDoc="0" locked="0" layoutInCell="1" allowOverlap="1" wp14:anchorId="5A7D7ACC" wp14:editId="1ADCC691">
                       <wp:simplePos x="0" y="0"/>
                       <wp:positionH relativeFrom="column">
                         <wp:posOffset>1630828</wp:posOffset>
@@ -6701,7 +6699,7 @@
                 </mc:Choice>
                 <mc:Fallback>
                   <w:pict>
-                    <v:group w14:anchorId="1C0CC28D" id="Grupo 23" o:spid="_x0000_s1026" style="position:absolute;margin-left:128.4pt;margin-top:13.55pt;width:143.35pt;height:84.8pt;z-index:251754496" coordsize="18203,10769" o:gfxdata="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">
+                    <v:group w14:anchorId="5B557AC9" id="Grupo 23" o:spid="_x0000_s1026" style="position:absolute;margin-left:128.4pt;margin-top:13.55pt;width:143.35pt;height:84.8pt;z-index:251752448" coordsize="18203,10769" o:gfxdata="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">
                       <v:rect id="Rectángulo 28" o:spid="_x0000_s1027" style="position:absolute;left:5794;top:-3234;width:7143;height:16498;rotation:90;visibility:visible;mso-wrap-style:square;v-text-anchor:middle" o:gfxdata="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" filled="f" strokecolor="black [3213]" strokeweight="3pt"/>
                       <v:rect id="Rectángulo 29" o:spid="_x0000_s1028" style="position:absolute;left:12174;top:4740;width:10769;height:1289;rotation:90;visibility:visible;mso-wrap-style:square;v-text-anchor:middle" o:gfxdata="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" fillcolor="white [3212]" strokecolor="white [3212]" strokeweight="1pt"/>
                       <v:rect id="Rectángulo 30" o:spid="_x0000_s1029" style="position:absolute;left:2657;top:3305;width:7087;height:3308;rotation:90;visibility:visible;mso-wrap-style:square;v-text-anchor:middle" o:gfxdata="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" fillcolor="white [3212]" strokecolor="black [3213]" strokeweight="2.25pt"/>
@@ -6732,7 +6730,7 @@
               <mc:AlternateContent>
                 <mc:Choice Requires="wps">
                   <w:drawing>
-                    <wp:anchor distT="0" distB="0" distL="114300" distR="114300" simplePos="0" relativeHeight="251762688" behindDoc="0" locked="0" layoutInCell="1" allowOverlap="1" wp14:anchorId="22BA7614" wp14:editId="6650A917">
+                    <wp:anchor distT="0" distB="0" distL="114300" distR="114300" simplePos="0" relativeHeight="251760640" behindDoc="0" locked="0" layoutInCell="1" allowOverlap="1" wp14:anchorId="22BA7614" wp14:editId="6650A917">
                       <wp:simplePos x="0" y="0"/>
                       <wp:positionH relativeFrom="column">
                         <wp:posOffset>1258688</wp:posOffset>
@@ -6789,7 +6787,7 @@
                 </mc:Choice>
                 <mc:Fallback>
                   <w:pict>
-                    <v:shape w14:anchorId="7144B59C" id="Arco 128" o:spid="_x0000_s1026" style="position:absolute;margin-left:99.1pt;margin-top:10.65pt;width:62.55pt;height:78.95pt;rotation:-2843893fd;z-index:251762688;visibility:visible;mso-wrap-style:square;mso-wrap-distance-left:9pt;mso-wrap-distance-top:0;mso-wrap-distance-right:9pt;mso-wrap-distance-bottom:0;mso-position-horizontal:absolute;mso-position-horizontal-relative:text;mso-position-vertical:absolute;mso-position-vertical-relative:text;v-text-anchor:middle" coordsize="794385,1002665" o:gfxdata="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" path="m397192,nsc579409,,738254,156494,782498,379603l397193,501333v,-167111,-1,-334222,-1,-501333xem397192,nfc579409,,738254,156494,782498,379603e" filled="f" strokecolor="black [3200]" strokeweight="1.5pt">
+                    <v:shape w14:anchorId="0E98A082" id="Arco 128" o:spid="_x0000_s1026" style="position:absolute;margin-left:99.1pt;margin-top:10.65pt;width:62.55pt;height:78.95pt;rotation:-2843893fd;z-index:251760640;visibility:visible;mso-wrap-style:square;mso-wrap-distance-left:9pt;mso-wrap-distance-top:0;mso-wrap-distance-right:9pt;mso-wrap-distance-bottom:0;mso-position-horizontal:absolute;mso-position-horizontal-relative:text;mso-position-vertical:absolute;mso-position-vertical-relative:text;v-text-anchor:middle" coordsize="794385,1002665" o:gfxdata="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" path="m397192,nsc579409,,738254,156494,782498,379603l397193,501333v,-167111,-1,-334222,-1,-501333xem397192,nfc579409,,738254,156494,782498,379603e" filled="f" strokecolor="black [3200]" strokeweight="1.5pt">
                       <v:stroke joinstyle="miter"/>
                       <v:path arrowok="t" o:connecttype="custom" o:connectlocs="397192,0;782498,379603" o:connectangles="0,0"/>
                     </v:shape>
@@ -6817,7 +6815,7 @@
               <mc:AlternateContent>
                 <mc:Choice Requires="wps">
                   <w:drawing>
-                    <wp:anchor distT="0" distB="0" distL="114300" distR="114300" simplePos="0" relativeHeight="251763712" behindDoc="0" locked="0" layoutInCell="1" allowOverlap="1" wp14:anchorId="3F73D0AA" wp14:editId="5918E685">
+                    <wp:anchor distT="0" distB="0" distL="114300" distR="114300" simplePos="0" relativeHeight="251761664" behindDoc="0" locked="0" layoutInCell="1" allowOverlap="1" wp14:anchorId="3F73D0AA" wp14:editId="5918E685">
                       <wp:simplePos x="0" y="0"/>
                       <wp:positionH relativeFrom="column">
                         <wp:posOffset>1298161</wp:posOffset>
@@ -6913,7 +6911,7 @@
                 </mc:Choice>
                 <mc:Fallback>
                   <w:pict>
-                    <v:shape w14:anchorId="3A3EEF51" id="Forma libre 129" o:spid="_x0000_s1026" style="position:absolute;margin-left:102.2pt;margin-top:1.9pt;width:5pt;height:9.55pt;rotation:180;z-index:251763712;visibility:visible;mso-wrap-style:square;mso-wrap-distance-left:9pt;mso-wrap-distance-top:0;mso-wrap-distance-right:9pt;mso-wrap-distance-bottom:0;mso-position-horizontal:absolute;mso-position-horizontal-relative:text;mso-position-vertical:absolute;mso-position-vertical-relative:text;v-text-anchor:middle" coordsize="63796,127591" o:gfxdata="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" path="m,l63796,42530r,85061e" filled="f" strokecolor="black [3213]" strokeweight="2.25pt">
+                    <v:shape w14:anchorId="3E89C3ED" id="Forma libre 129" o:spid="_x0000_s1026" style="position:absolute;margin-left:102.2pt;margin-top:1.9pt;width:5pt;height:9.55pt;rotation:180;z-index:251761664;visibility:visible;mso-wrap-style:square;mso-wrap-distance-left:9pt;mso-wrap-distance-top:0;mso-wrap-distance-right:9pt;mso-wrap-distance-bottom:0;mso-position-horizontal:absolute;mso-position-horizontal-relative:text;mso-position-vertical:absolute;mso-position-vertical-relative:text;v-text-anchor:middle" coordsize="63796,127591" o:gfxdata="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" path="m,l63796,42530r,85061e" filled="f" strokecolor="black [3213]" strokeweight="2.25pt">
                       <v:stroke joinstyle="miter"/>
                       <v:path arrowok="t" o:connecttype="custom" o:connectlocs="0,0;63796,40382;63796,121146" o:connectangles="0,0,0"/>
                     </v:shape>
@@ -6932,7 +6930,7 @@
               <mc:AlternateContent>
                 <mc:Choice Requires="wps">
                   <w:drawing>
-                    <wp:anchor distT="0" distB="0" distL="114300" distR="114300" simplePos="0" relativeHeight="251755520" behindDoc="0" locked="0" layoutInCell="1" allowOverlap="1" wp14:anchorId="2B505136" wp14:editId="434856BD">
+                    <wp:anchor distT="0" distB="0" distL="114300" distR="114300" simplePos="0" relativeHeight="251753472" behindDoc="0" locked="0" layoutInCell="1" allowOverlap="1" wp14:anchorId="2B505136" wp14:editId="434856BD">
                       <wp:simplePos x="0" y="0"/>
                       <wp:positionH relativeFrom="column">
                         <wp:posOffset>142225</wp:posOffset>
@@ -7003,7 +7001,7 @@
                 </mc:Choice>
                 <mc:Fallback>
                   <w:pict>
-                    <v:shape w14:anchorId="2B505136" id="Cuadro de texto 85" o:spid="_x0000_s1050" type="#_x0000_t202" style="position:absolute;margin-left:11.2pt;margin-top:10.25pt;width:41pt;height:33.45pt;z-index:251755520;visibility:visible;mso-wrap-style:square;mso-width-percent:0;mso-height-percent:0;mso-wrap-distance-left:9pt;mso-wrap-distance-top:0;mso-wrap-distance-right:9pt;mso-wrap-distance-bottom:0;mso-position-horizontal:absolute;mso-position-horizontal-relative:text;mso-position-vertical:absolute;mso-position-vertical-relative:text;mso-width-percent:0;mso-height-percent:0;mso-width-relative:margin;mso-height-relative:margin;v-text-anchor:top" o:gfxdata="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" fillcolor="white [3201]" stroked="f" strokeweight=".5pt">
+                    <v:shape w14:anchorId="2B505136" id="Cuadro de texto 85" o:spid="_x0000_s1050" type="#_x0000_t202" style="position:absolute;margin-left:11.2pt;margin-top:10.25pt;width:41pt;height:33.45pt;z-index:251753472;visibility:visible;mso-wrap-style:square;mso-width-percent:0;mso-height-percent:0;mso-wrap-distance-left:9pt;mso-wrap-distance-top:0;mso-wrap-distance-right:9pt;mso-wrap-distance-bottom:0;mso-position-horizontal:absolute;mso-position-horizontal-relative:text;mso-position-vertical:absolute;mso-position-vertical-relative:text;mso-width-percent:0;mso-height-percent:0;mso-width-relative:margin;mso-height-relative:margin;v-text-anchor:top" o:gfxdata="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" fillcolor="white [3201]" stroked="f" strokeweight=".5pt">
                       <v:textbox>
                         <w:txbxContent>
                           <w:p>
@@ -7075,7 +7073,7 @@
               <mc:AlternateContent>
                 <mc:Choice Requires="wps">
                   <w:drawing>
-                    <wp:anchor distT="0" distB="0" distL="114300" distR="114300" simplePos="0" relativeHeight="251759616" behindDoc="0" locked="0" layoutInCell="1" allowOverlap="1" wp14:anchorId="49346D7F" wp14:editId="7B597CFF">
+                    <wp:anchor distT="0" distB="0" distL="114300" distR="114300" simplePos="0" relativeHeight="251757568" behindDoc="0" locked="0" layoutInCell="1" allowOverlap="1" wp14:anchorId="49346D7F" wp14:editId="7B597CFF">
                       <wp:simplePos x="0" y="0"/>
                       <wp:positionH relativeFrom="column">
                         <wp:posOffset>3256915</wp:posOffset>
@@ -7138,7 +7136,7 @@
                 </mc:Choice>
                 <mc:Fallback>
                   <w:pict>
-                    <v:shape w14:anchorId="49346D7F" id="Cuadro de texto 116" o:spid="_x0000_s1051" type="#_x0000_t202" style="position:absolute;margin-left:256.45pt;margin-top:1.9pt;width:59.4pt;height:23.45pt;z-index:251759616;visibility:visible;mso-wrap-style:square;mso-width-percent:0;mso-height-percent:0;mso-wrap-distance-left:9pt;mso-wrap-distance-top:0;mso-wrap-distance-right:9pt;mso-wrap-distance-bottom:0;mso-position-horizontal:absolute;mso-position-horizontal-relative:text;mso-position-vertical:absolute;mso-position-vertical-relative:text;mso-width-percent:0;mso-height-percent:0;mso-width-relative:margin;mso-height-relative:margin;v-text-anchor:top" o:gfxdata="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" fillcolor="white [3201]" stroked="f" strokeweight=".5pt">
+                    <v:shape w14:anchorId="49346D7F" id="Cuadro de texto 116" o:spid="_x0000_s1051" type="#_x0000_t202" style="position:absolute;margin-left:256.45pt;margin-top:1.9pt;width:59.4pt;height:23.45pt;z-index:251757568;visibility:visible;mso-wrap-style:square;mso-width-percent:0;mso-height-percent:0;mso-wrap-distance-left:9pt;mso-wrap-distance-top:0;mso-wrap-distance-right:9pt;mso-wrap-distance-bottom:0;mso-position-horizontal:absolute;mso-position-horizontal-relative:text;mso-position-vertical:absolute;mso-position-vertical-relative:text;mso-width-percent:0;mso-height-percent:0;mso-width-relative:margin;mso-height-relative:margin;v-text-anchor:top" o:gfxdata="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" fillcolor="white [3201]" stroked="f" strokeweight=".5pt">
                       <v:textbox>
                         <w:txbxContent>
                           <w:p>
@@ -7166,7 +7164,7 @@
               <mc:AlternateContent>
                 <mc:Choice Requires="wps">
                   <w:drawing>
-                    <wp:anchor distT="0" distB="0" distL="114300" distR="114300" simplePos="0" relativeHeight="251757568" behindDoc="0" locked="0" layoutInCell="1" allowOverlap="1" wp14:anchorId="331D3700" wp14:editId="02D3D84A">
+                    <wp:anchor distT="0" distB="0" distL="114300" distR="114300" simplePos="0" relativeHeight="251755520" behindDoc="0" locked="0" layoutInCell="1" allowOverlap="1" wp14:anchorId="331D3700" wp14:editId="02D3D84A">
                       <wp:simplePos x="0" y="0"/>
                       <wp:positionH relativeFrom="column">
                         <wp:posOffset>1056670</wp:posOffset>
@@ -7229,7 +7227,7 @@
                 </mc:Choice>
                 <mc:Fallback>
                   <w:pict>
-                    <v:shape w14:anchorId="331D3700" id="Cuadro de texto 33" o:spid="_x0000_s1052" type="#_x0000_t202" style="position:absolute;margin-left:83.2pt;margin-top:1.95pt;width:59.4pt;height:23.45pt;z-index:251757568;visibility:visible;mso-wrap-style:square;mso-width-percent:0;mso-height-percent:0;mso-wrap-distance-left:9pt;mso-wrap-distance-top:0;mso-wrap-distance-right:9pt;mso-wrap-distance-bottom:0;mso-position-horizontal:absolute;mso-position-horizontal-relative:text;mso-position-vertical:absolute;mso-position-vertical-relative:text;mso-width-percent:0;mso-height-percent:0;mso-width-relative:margin;mso-height-relative:margin;v-text-anchor:top" o:gfxdata="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" fillcolor="white [3201]" stroked="f" strokeweight=".5pt">
+                    <v:shape w14:anchorId="331D3700" id="Cuadro de texto 33" o:spid="_x0000_s1052" type="#_x0000_t202" style="position:absolute;margin-left:83.2pt;margin-top:1.95pt;width:59.4pt;height:23.45pt;z-index:251755520;visibility:visible;mso-wrap-style:square;mso-width-percent:0;mso-height-percent:0;mso-wrap-distance-left:9pt;mso-wrap-distance-top:0;mso-wrap-distance-right:9pt;mso-wrap-distance-bottom:0;mso-position-horizontal:absolute;mso-position-horizontal-relative:text;mso-position-vertical:absolute;mso-position-vertical-relative:text;mso-width-percent:0;mso-height-percent:0;mso-width-relative:margin;mso-height-relative:margin;v-text-anchor:top" o:gfxdata="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" fillcolor="white [3201]" stroked="f" strokeweight=".5pt">
                       <v:textbox>
                         <w:txbxContent>
                           <w:p>
@@ -7332,7 +7330,7 @@
               <mc:AlternateContent>
                 <mc:Choice Requires="wpg">
                   <w:drawing>
-                    <wp:anchor distT="0" distB="0" distL="114300" distR="114300" simplePos="0" relativeHeight="251756544" behindDoc="0" locked="0" layoutInCell="1" allowOverlap="1" wp14:anchorId="141D47D5" wp14:editId="42596BA8">
+                    <wp:anchor distT="0" distB="0" distL="114300" distR="114300" simplePos="0" relativeHeight="251754496" behindDoc="0" locked="0" layoutInCell="1" allowOverlap="1" wp14:anchorId="141D47D5" wp14:editId="42596BA8">
                       <wp:simplePos x="0" y="0"/>
                       <wp:positionH relativeFrom="column">
                         <wp:posOffset>985726</wp:posOffset>
@@ -7479,7 +7477,7 @@
                 </mc:Choice>
                 <mc:Fallback>
                   <w:pict>
-                    <v:group w14:anchorId="48B84BA6" id="Grupo 87" o:spid="_x0000_s1026" style="position:absolute;margin-left:77.6pt;margin-top:-138.6pt;width:62.55pt;height:78.95pt;z-index:251756544;mso-height-relative:margin" coordsize="7943,10560" o:gfxdata="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">
+                    <v:group w14:anchorId="4171B02B" id="Grupo 87" o:spid="_x0000_s1026" style="position:absolute;margin-left:77.6pt;margin-top:-138.6pt;width:62.55pt;height:78.95pt;z-index:251754496;mso-height-relative:margin" coordsize="7943,10560" o:gfxdata="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">
                       <v:shape id="Arco 88" o:spid="_x0000_s1027" style="position:absolute;width:7943;height:10560;rotation:8952587fd;visibility:visible;mso-wrap-style:square;v-text-anchor:middle" coordsize="794385,1056005" o:gfxdata="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" path="m397192,nsc581178,,741081,167968,783622,405919l397193,528003v,-176001,-1,-352002,-1,-528003xem397192,nfc581178,,741081,167968,783622,405919e" filled="f" strokecolor="black [3200]" strokeweight="1.5pt">
                         <v:stroke joinstyle="miter"/>
                         <v:path arrowok="t" o:connecttype="custom" o:connectlocs="397192,0;783622,405919" o:connectangles="0,0"/>
@@ -7807,12 +7805,1503 @@
         </w:rPr>
       </w:pPr>
     </w:p>
+    <w:tbl>
+      <w:tblPr>
+        <w:tblStyle w:val="Tablaconcuadrcula"/>
+        <w:tblW w:w="0" w:type="auto"/>
+        <w:tblLook w:val="04A0" w:firstRow="1" w:lastRow="0" w:firstColumn="1" w:lastColumn="0" w:noHBand="0" w:noVBand="1"/>
+      </w:tblPr>
+      <w:tblGrid>
+        <w:gridCol w:w="1428"/>
+        <w:gridCol w:w="7400"/>
+      </w:tblGrid>
+      <w:tr>
+        <w:tc>
+          <w:tcPr>
+            <w:tcW w:w="1428" w:type="dxa"/>
+            <w:shd w:val="clear" w:color="auto" w:fill="BFBFBF" w:themeFill="background1" w:themeFillShade="BF"/>
+            <w:vAlign w:val="center"/>
+          </w:tcPr>
+          <w:p>
+            <w:pPr>
+              <w:jc w:val="center"/>
+              <w:rPr>
+                <w:rFonts w:ascii="Arial" w:hAnsi="Arial" w:cs="Arial"/>
+                <w:b/>
+                <w:sz w:val="20"/>
+                <w:szCs w:val="20"/>
+              </w:rPr>
+            </w:pPr>
+            <w:r>
+              <w:rPr>
+                <w:rFonts w:ascii="Arial" w:hAnsi="Arial" w:cs="Arial"/>
+                <w:b/>
+                <w:sz w:val="20"/>
+                <w:szCs w:val="20"/>
+              </w:rPr>
+              <w:t>TAD</w:t>
+            </w:r>
+          </w:p>
+        </w:tc>
+        <w:tc>
+          <w:tcPr>
+            <w:tcW w:w="7400" w:type="dxa"/>
+          </w:tcPr>
+          <w:p>
+            <w:pPr>
+              <w:rPr>
+                <w:rFonts w:ascii="Arial" w:hAnsi="Arial" w:cs="Arial"/>
+                <w:sz w:val="24"/>
+                <w:szCs w:val="24"/>
+              </w:rPr>
+            </w:pPr>
+            <w:proofErr w:type="spellStart"/>
+            <w:r>
+              <w:rPr>
+                <w:rFonts w:ascii="Arial" w:hAnsi="Arial" w:cs="Arial"/>
+                <w:sz w:val="24"/>
+                <w:szCs w:val="24"/>
+              </w:rPr>
+              <w:t>Priority</w:t>
+            </w:r>
+            <w:proofErr w:type="spellEnd"/>
+            <w:r>
+              <w:rPr>
+                <w:rFonts w:ascii="Arial" w:hAnsi="Arial" w:cs="Arial"/>
+                <w:sz w:val="24"/>
+                <w:szCs w:val="24"/>
+              </w:rPr>
+              <w:t xml:space="preserve"> </w:t>
+            </w:r>
+            <w:proofErr w:type="spellStart"/>
+            <w:r>
+              <w:rPr>
+                <w:rFonts w:ascii="Arial" w:hAnsi="Arial" w:cs="Arial"/>
+                <w:sz w:val="24"/>
+                <w:szCs w:val="24"/>
+              </w:rPr>
+              <w:t>Queue</w:t>
+            </w:r>
+            <w:proofErr w:type="spellEnd"/>
+            <w:r>
+              <w:rPr>
+                <w:rFonts w:ascii="Arial" w:hAnsi="Arial" w:cs="Arial"/>
+                <w:sz w:val="24"/>
+                <w:szCs w:val="24"/>
+              </w:rPr>
+              <w:t xml:space="preserve"> Min </w:t>
+            </w:r>
+            <w:proofErr w:type="spellStart"/>
+            <w:r>
+              <w:rPr>
+                <w:rFonts w:ascii="Arial" w:hAnsi="Arial" w:cs="Arial"/>
+                <w:sz w:val="24"/>
+                <w:szCs w:val="24"/>
+              </w:rPr>
+              <w:t>Heap</w:t>
+            </w:r>
+            <w:proofErr w:type="spellEnd"/>
+          </w:p>
+        </w:tc>
+      </w:tr>
+      <w:tr>
+        <w:tc>
+          <w:tcPr>
+            <w:tcW w:w="1428" w:type="dxa"/>
+            <w:shd w:val="clear" w:color="auto" w:fill="BFBFBF" w:themeFill="background1" w:themeFillShade="BF"/>
+            <w:vAlign w:val="center"/>
+          </w:tcPr>
+          <w:p>
+            <w:pPr>
+              <w:jc w:val="center"/>
+              <w:rPr>
+                <w:rFonts w:ascii="Arial" w:hAnsi="Arial" w:cs="Arial"/>
+                <w:b/>
+                <w:sz w:val="20"/>
+                <w:szCs w:val="20"/>
+              </w:rPr>
+            </w:pPr>
+            <w:r>
+              <w:rPr>
+                <w:rFonts w:ascii="Arial" w:hAnsi="Arial" w:cs="Arial"/>
+                <w:b/>
+                <w:sz w:val="20"/>
+                <w:szCs w:val="20"/>
+              </w:rPr>
+              <w:t>Grafico</w:t>
+            </w:r>
+          </w:p>
+        </w:tc>
+        <w:tc>
+          <w:tcPr>
+            <w:tcW w:w="7400" w:type="dxa"/>
+          </w:tcPr>
+          <w:p>
+            <w:pPr>
+              <w:rPr>
+                <w:rFonts w:ascii="Arial" w:hAnsi="Arial" w:cs="Arial"/>
+                <w:sz w:val="24"/>
+                <w:szCs w:val="24"/>
+              </w:rPr>
+            </w:pPr>
+            <w:r>
+              <w:rPr>
+                <w:rFonts w:ascii="Arial" w:hAnsi="Arial" w:cs="Arial"/>
+                <w:noProof/>
+                <w:sz w:val="24"/>
+                <w:szCs w:val="24"/>
+                <w:lang w:eastAsia="es-CO"/>
+              </w:rPr>
+              <mc:AlternateContent>
+                <mc:Choice Requires="wpg">
+                  <w:drawing>
+                    <wp:anchor distT="0" distB="0" distL="114300" distR="114300" simplePos="0" relativeHeight="251793408" behindDoc="0" locked="0" layoutInCell="1" allowOverlap="1" wp14:anchorId="5FC7226C" wp14:editId="75807D12">
+                      <wp:simplePos x="0" y="0"/>
+                      <wp:positionH relativeFrom="column">
+                        <wp:posOffset>575945</wp:posOffset>
+                      </wp:positionH>
+                      <wp:positionV relativeFrom="paragraph">
+                        <wp:posOffset>78740</wp:posOffset>
+                      </wp:positionV>
+                      <wp:extent cx="3610303" cy="1781503"/>
+                      <wp:effectExtent l="0" t="0" r="28575" b="28575"/>
+                      <wp:wrapNone/>
+                      <wp:docPr id="125" name="Grupo 125"/>
+                      <wp:cNvGraphicFramePr/>
+                      <a:graphic xmlns:a="http://schemas.openxmlformats.org/drawingml/2006/main">
+                        <a:graphicData uri="http://schemas.microsoft.com/office/word/2010/wordprocessingGroup">
+                          <wpg:wgp>
+                            <wpg:cNvGrpSpPr/>
+                            <wpg:grpSpPr>
+                              <a:xfrm>
+                                <a:off x="0" y="0"/>
+                                <a:ext cx="3610303" cy="1781503"/>
+                                <a:chOff x="0" y="0"/>
+                                <a:chExt cx="3610303" cy="1781503"/>
+                              </a:xfrm>
+                            </wpg:grpSpPr>
+                            <wpg:grpSp>
+                              <wpg:cNvPr id="119" name="Grupo 119"/>
+                              <wpg:cNvGrpSpPr/>
+                              <wpg:grpSpPr>
+                                <a:xfrm>
+                                  <a:off x="0" y="0"/>
+                                  <a:ext cx="3610303" cy="1781503"/>
+                                  <a:chOff x="0" y="0"/>
+                                  <a:chExt cx="3610303" cy="1781503"/>
+                                </a:xfrm>
+                              </wpg:grpSpPr>
+                              <wps:wsp>
+                                <wps:cNvPr id="99" name="Cuadro de texto 99"/>
+                                <wps:cNvSpPr txBox="1"/>
+                                <wps:spPr>
+                                  <a:xfrm>
+                                    <a:off x="0" y="0"/>
+                                    <a:ext cx="3610303" cy="1781503"/>
+                                  </a:xfrm>
+                                  <a:prstGeom prst="rect">
+                                    <a:avLst/>
+                                  </a:prstGeom>
+                                  <a:solidFill>
+                                    <a:schemeClr val="lt1"/>
+                                  </a:solidFill>
+                                  <a:ln w="6350">
+                                    <a:solidFill>
+                                      <a:prstClr val="black"/>
+                                    </a:solidFill>
+                                  </a:ln>
+                                </wps:spPr>
+                                <wps:txbx>
+                                  <w:txbxContent>
+                                    <w:p/>
+                                  </w:txbxContent>
+                                </wps:txbx>
+                                <wps:bodyPr rot="0" spcFirstLastPara="0" vertOverflow="overflow" horzOverflow="overflow" vert="horz" wrap="square" lIns="91440" tIns="45720" rIns="91440" bIns="45720" numCol="1" spcCol="0" rtlCol="0" fromWordArt="0" anchor="t" anchorCtr="0" forceAA="0" compatLnSpc="1">
+                                  <a:prstTxWarp prst="textNoShape">
+                                    <a:avLst/>
+                                  </a:prstTxWarp>
+                                  <a:noAutofit/>
+                                </wps:bodyPr>
+                              </wps:wsp>
+                              <wps:wsp>
+                                <wps:cNvPr id="100" name="Elipse 100"/>
+                                <wps:cNvSpPr/>
+                                <wps:spPr>
+                                  <a:xfrm>
+                                    <a:off x="1498600" y="114300"/>
+                                    <a:ext cx="378372" cy="394138"/>
+                                  </a:xfrm>
+                                  <a:prstGeom prst="ellipse">
+                                    <a:avLst/>
+                                  </a:prstGeom>
+                                  <a:noFill/>
+                                  <a:ln>
+                                    <a:solidFill>
+                                      <a:schemeClr val="tx1"/>
+                                    </a:solidFill>
+                                  </a:ln>
+                                </wps:spPr>
+                                <wps:style>
+                                  <a:lnRef idx="2">
+                                    <a:schemeClr val="accent1">
+                                      <a:shade val="50000"/>
+                                    </a:schemeClr>
+                                  </a:lnRef>
+                                  <a:fillRef idx="1">
+                                    <a:schemeClr val="accent1"/>
+                                  </a:fillRef>
+                                  <a:effectRef idx="0">
+                                    <a:schemeClr val="accent1"/>
+                                  </a:effectRef>
+                                  <a:fontRef idx="minor">
+                                    <a:schemeClr val="lt1"/>
+                                  </a:fontRef>
+                                </wps:style>
+                                <wps:bodyPr rot="0" spcFirstLastPara="0" vertOverflow="overflow" horzOverflow="overflow" vert="horz" wrap="square" lIns="91440" tIns="45720" rIns="91440" bIns="45720" numCol="1" spcCol="0" rtlCol="0" fromWordArt="0" anchor="ctr" anchorCtr="0" forceAA="0" compatLnSpc="1">
+                                  <a:prstTxWarp prst="textNoShape">
+                                    <a:avLst/>
+                                  </a:prstTxWarp>
+                                  <a:noAutofit/>
+                                </wps:bodyPr>
+                              </wps:wsp>
+                              <wps:wsp>
+                                <wps:cNvPr id="102" name="Elipse 102"/>
+                                <wps:cNvSpPr/>
+                                <wps:spPr>
+                                  <a:xfrm>
+                                    <a:off x="1123950" y="520700"/>
+                                    <a:ext cx="378372" cy="394138"/>
+                                  </a:xfrm>
+                                  <a:prstGeom prst="ellipse">
+                                    <a:avLst/>
+                                  </a:prstGeom>
+                                  <a:noFill/>
+                                  <a:ln>
+                                    <a:solidFill>
+                                      <a:schemeClr val="tx1"/>
+                                    </a:solidFill>
+                                  </a:ln>
+                                </wps:spPr>
+                                <wps:style>
+                                  <a:lnRef idx="2">
+                                    <a:schemeClr val="accent1">
+                                      <a:shade val="50000"/>
+                                    </a:schemeClr>
+                                  </a:lnRef>
+                                  <a:fillRef idx="1">
+                                    <a:schemeClr val="accent1"/>
+                                  </a:fillRef>
+                                  <a:effectRef idx="0">
+                                    <a:schemeClr val="accent1"/>
+                                  </a:effectRef>
+                                  <a:fontRef idx="minor">
+                                    <a:schemeClr val="lt1"/>
+                                  </a:fontRef>
+                                </wps:style>
+                                <wps:bodyPr rot="0" spcFirstLastPara="0" vertOverflow="overflow" horzOverflow="overflow" vert="horz" wrap="square" lIns="91440" tIns="45720" rIns="91440" bIns="45720" numCol="1" spcCol="0" rtlCol="0" fromWordArt="0" anchor="ctr" anchorCtr="0" forceAA="0" compatLnSpc="1">
+                                  <a:prstTxWarp prst="textNoShape">
+                                    <a:avLst/>
+                                  </a:prstTxWarp>
+                                  <a:noAutofit/>
+                                </wps:bodyPr>
+                              </wps:wsp>
+                              <wps:wsp>
+                                <wps:cNvPr id="103" name="Elipse 103"/>
+                                <wps:cNvSpPr/>
+                                <wps:spPr>
+                                  <a:xfrm>
+                                    <a:off x="1879600" y="520700"/>
+                                    <a:ext cx="378372" cy="394138"/>
+                                  </a:xfrm>
+                                  <a:prstGeom prst="ellipse">
+                                    <a:avLst/>
+                                  </a:prstGeom>
+                                  <a:noFill/>
+                                  <a:ln>
+                                    <a:solidFill>
+                                      <a:schemeClr val="tx1"/>
+                                    </a:solidFill>
+                                  </a:ln>
+                                </wps:spPr>
+                                <wps:style>
+                                  <a:lnRef idx="2">
+                                    <a:schemeClr val="accent1">
+                                      <a:shade val="50000"/>
+                                    </a:schemeClr>
+                                  </a:lnRef>
+                                  <a:fillRef idx="1">
+                                    <a:schemeClr val="accent1"/>
+                                  </a:fillRef>
+                                  <a:effectRef idx="0">
+                                    <a:schemeClr val="accent1"/>
+                                  </a:effectRef>
+                                  <a:fontRef idx="minor">
+                                    <a:schemeClr val="lt1"/>
+                                  </a:fontRef>
+                                </wps:style>
+                                <wps:bodyPr rot="0" spcFirstLastPara="0" vertOverflow="overflow" horzOverflow="overflow" vert="horz" wrap="square" lIns="91440" tIns="45720" rIns="91440" bIns="45720" numCol="1" spcCol="0" rtlCol="0" fromWordArt="0" anchor="ctr" anchorCtr="0" forceAA="0" compatLnSpc="1">
+                                  <a:prstTxWarp prst="textNoShape">
+                                    <a:avLst/>
+                                  </a:prstTxWarp>
+                                  <a:noAutofit/>
+                                </wps:bodyPr>
+                              </wps:wsp>
+                              <wps:wsp>
+                                <wps:cNvPr id="104" name="Elipse 104"/>
+                                <wps:cNvSpPr/>
+                                <wps:spPr>
+                                  <a:xfrm>
+                                    <a:off x="698500" y="1041400"/>
+                                    <a:ext cx="378372" cy="394138"/>
+                                  </a:xfrm>
+                                  <a:prstGeom prst="ellipse">
+                                    <a:avLst/>
+                                  </a:prstGeom>
+                                  <a:noFill/>
+                                  <a:ln>
+                                    <a:solidFill>
+                                      <a:schemeClr val="tx1"/>
+                                    </a:solidFill>
+                                  </a:ln>
+                                </wps:spPr>
+                                <wps:style>
+                                  <a:lnRef idx="2">
+                                    <a:schemeClr val="accent1">
+                                      <a:shade val="50000"/>
+                                    </a:schemeClr>
+                                  </a:lnRef>
+                                  <a:fillRef idx="1">
+                                    <a:schemeClr val="accent1"/>
+                                  </a:fillRef>
+                                  <a:effectRef idx="0">
+                                    <a:schemeClr val="accent1"/>
+                                  </a:effectRef>
+                                  <a:fontRef idx="minor">
+                                    <a:schemeClr val="lt1"/>
+                                  </a:fontRef>
+                                </wps:style>
+                                <wps:bodyPr rot="0" spcFirstLastPara="0" vertOverflow="overflow" horzOverflow="overflow" vert="horz" wrap="square" lIns="91440" tIns="45720" rIns="91440" bIns="45720" numCol="1" spcCol="0" rtlCol="0" fromWordArt="0" anchor="ctr" anchorCtr="0" forceAA="0" compatLnSpc="1">
+                                  <a:prstTxWarp prst="textNoShape">
+                                    <a:avLst/>
+                                  </a:prstTxWarp>
+                                  <a:noAutofit/>
+                                </wps:bodyPr>
+                              </wps:wsp>
+                              <wps:wsp>
+                                <wps:cNvPr id="105" name="Elipse 105"/>
+                                <wps:cNvSpPr/>
+                                <wps:spPr>
+                                  <a:xfrm>
+                                    <a:off x="1454150" y="1041400"/>
+                                    <a:ext cx="377825" cy="393700"/>
+                                  </a:xfrm>
+                                  <a:prstGeom prst="ellipse">
+                                    <a:avLst/>
+                                  </a:prstGeom>
+                                  <a:noFill/>
+                                  <a:ln>
+                                    <a:solidFill>
+                                      <a:schemeClr val="tx1"/>
+                                    </a:solidFill>
+                                  </a:ln>
+                                </wps:spPr>
+                                <wps:style>
+                                  <a:lnRef idx="2">
+                                    <a:schemeClr val="accent1">
+                                      <a:shade val="50000"/>
+                                    </a:schemeClr>
+                                  </a:lnRef>
+                                  <a:fillRef idx="1">
+                                    <a:schemeClr val="accent1"/>
+                                  </a:fillRef>
+                                  <a:effectRef idx="0">
+                                    <a:schemeClr val="accent1"/>
+                                  </a:effectRef>
+                                  <a:fontRef idx="minor">
+                                    <a:schemeClr val="lt1"/>
+                                  </a:fontRef>
+                                </wps:style>
+                                <wps:bodyPr rot="0" spcFirstLastPara="0" vertOverflow="overflow" horzOverflow="overflow" vert="horz" wrap="square" lIns="91440" tIns="45720" rIns="91440" bIns="45720" numCol="1" spcCol="0" rtlCol="0" fromWordArt="0" anchor="ctr" anchorCtr="0" forceAA="0" compatLnSpc="1">
+                                  <a:prstTxWarp prst="textNoShape">
+                                    <a:avLst/>
+                                  </a:prstTxWarp>
+                                  <a:noAutofit/>
+                                </wps:bodyPr>
+                              </wps:wsp>
+                              <wps:wsp>
+                                <wps:cNvPr id="106" name="Conector recto 106"/>
+                                <wps:cNvCnPr/>
+                                <wps:spPr>
+                                  <a:xfrm flipH="1">
+                                    <a:off x="1416050" y="412750"/>
+                                    <a:ext cx="127000" cy="139700"/>
+                                  </a:xfrm>
+                                  <a:prstGeom prst="line">
+                                    <a:avLst/>
+                                  </a:prstGeom>
+                                  <a:ln w="38100">
+                                    <a:solidFill>
+                                      <a:schemeClr val="tx1"/>
+                                    </a:solidFill>
+                                  </a:ln>
+                                </wps:spPr>
+                                <wps:style>
+                                  <a:lnRef idx="1">
+                                    <a:schemeClr val="accent1"/>
+                                  </a:lnRef>
+                                  <a:fillRef idx="0">
+                                    <a:schemeClr val="accent1"/>
+                                  </a:fillRef>
+                                  <a:effectRef idx="0">
+                                    <a:schemeClr val="accent1"/>
+                                  </a:effectRef>
+                                  <a:fontRef idx="minor">
+                                    <a:schemeClr val="tx1"/>
+                                  </a:fontRef>
+                                </wps:style>
+                                <wps:bodyPr/>
+                              </wps:wsp>
+                              <wps:wsp>
+                                <wps:cNvPr id="108" name="Conector recto 108"/>
+                                <wps:cNvCnPr/>
+                                <wps:spPr>
+                                  <a:xfrm>
+                                    <a:off x="1828800" y="431800"/>
+                                    <a:ext cx="123825" cy="146050"/>
+                                  </a:xfrm>
+                                  <a:prstGeom prst="line">
+                                    <a:avLst/>
+                                  </a:prstGeom>
+                                  <a:ln w="38100">
+                                    <a:solidFill>
+                                      <a:schemeClr val="tx1"/>
+                                    </a:solidFill>
+                                  </a:ln>
+                                </wps:spPr>
+                                <wps:style>
+                                  <a:lnRef idx="1">
+                                    <a:schemeClr val="accent1"/>
+                                  </a:lnRef>
+                                  <a:fillRef idx="0">
+                                    <a:schemeClr val="accent1"/>
+                                  </a:fillRef>
+                                  <a:effectRef idx="0">
+                                    <a:schemeClr val="accent1"/>
+                                  </a:effectRef>
+                                  <a:fontRef idx="minor">
+                                    <a:schemeClr val="tx1"/>
+                                  </a:fontRef>
+                                </wps:style>
+                                <wps:bodyPr/>
+                              </wps:wsp>
+                              <wps:wsp>
+                                <wps:cNvPr id="117" name="Conector recto 117"/>
+                                <wps:cNvCnPr/>
+                                <wps:spPr>
+                                  <a:xfrm flipH="1">
+                                    <a:off x="958850" y="838200"/>
+                                    <a:ext cx="190500" cy="209550"/>
+                                  </a:xfrm>
+                                  <a:prstGeom prst="line">
+                                    <a:avLst/>
+                                  </a:prstGeom>
+                                  <a:ln w="38100">
+                                    <a:solidFill>
+                                      <a:schemeClr val="tx1"/>
+                                    </a:solidFill>
+                                  </a:ln>
+                                </wps:spPr>
+                                <wps:style>
+                                  <a:lnRef idx="1">
+                                    <a:schemeClr val="accent1"/>
+                                  </a:lnRef>
+                                  <a:fillRef idx="0">
+                                    <a:schemeClr val="accent1"/>
+                                  </a:fillRef>
+                                  <a:effectRef idx="0">
+                                    <a:schemeClr val="accent1"/>
+                                  </a:effectRef>
+                                  <a:fontRef idx="minor">
+                                    <a:schemeClr val="tx1"/>
+                                  </a:fontRef>
+                                </wps:style>
+                                <wps:bodyPr/>
+                              </wps:wsp>
+                              <wps:wsp>
+                                <wps:cNvPr id="118" name="Conector recto 118"/>
+                                <wps:cNvCnPr/>
+                                <wps:spPr>
+                                  <a:xfrm>
+                                    <a:off x="1479550" y="831850"/>
+                                    <a:ext cx="165100" cy="209550"/>
+                                  </a:xfrm>
+                                  <a:prstGeom prst="line">
+                                    <a:avLst/>
+                                  </a:prstGeom>
+                                  <a:ln w="38100">
+                                    <a:solidFill>
+                                      <a:schemeClr val="tx1"/>
+                                    </a:solidFill>
+                                  </a:ln>
+                                </wps:spPr>
+                                <wps:style>
+                                  <a:lnRef idx="1">
+                                    <a:schemeClr val="accent1"/>
+                                  </a:lnRef>
+                                  <a:fillRef idx="0">
+                                    <a:schemeClr val="accent1"/>
+                                  </a:fillRef>
+                                  <a:effectRef idx="0">
+                                    <a:schemeClr val="accent1"/>
+                                  </a:effectRef>
+                                  <a:fontRef idx="minor">
+                                    <a:schemeClr val="tx1"/>
+                                  </a:fontRef>
+                                </wps:style>
+                                <wps:bodyPr/>
+                              </wps:wsp>
+                            </wpg:grpSp>
+                            <wps:wsp>
+                              <wps:cNvPr id="120" name="Cuadro de texto 120"/>
+                              <wps:cNvSpPr txBox="1"/>
+                              <wps:spPr>
+                                <a:xfrm>
+                                  <a:off x="1562100" y="158750"/>
+                                  <a:ext cx="247650" cy="272970"/>
+                                </a:xfrm>
+                                <a:prstGeom prst="rect">
+                                  <a:avLst/>
+                                </a:prstGeom>
+                                <a:solidFill>
+                                  <a:schemeClr val="lt1"/>
+                                </a:solidFill>
+                                <a:ln w="6350">
+                                  <a:noFill/>
+                                </a:ln>
+                              </wps:spPr>
+                              <wps:txbx>
+                                <w:txbxContent>
+                                  <w:p>
+                                    <w:r>
+                                      <w:t>1</w:t>
+                                    </w:r>
+                                  </w:p>
+                                </w:txbxContent>
+                              </wps:txbx>
+                              <wps:bodyPr rot="0" spcFirstLastPara="0" vertOverflow="overflow" horzOverflow="overflow" vert="horz" wrap="square" lIns="91440" tIns="45720" rIns="91440" bIns="45720" numCol="1" spcCol="0" rtlCol="0" fromWordArt="0" anchor="t" anchorCtr="0" forceAA="0" compatLnSpc="1">
+                                <a:prstTxWarp prst="textNoShape">
+                                  <a:avLst/>
+                                </a:prstTxWarp>
+                                <a:noAutofit/>
+                              </wps:bodyPr>
+                            </wps:wsp>
+                            <wps:wsp>
+                              <wps:cNvPr id="121" name="Cuadro de texto 121"/>
+                              <wps:cNvSpPr txBox="1"/>
+                              <wps:spPr>
+                                <a:xfrm>
+                                  <a:off x="1187450" y="571500"/>
+                                  <a:ext cx="247650" cy="272970"/>
+                                </a:xfrm>
+                                <a:prstGeom prst="rect">
+                                  <a:avLst/>
+                                </a:prstGeom>
+                                <a:solidFill>
+                                  <a:schemeClr val="lt1"/>
+                                </a:solidFill>
+                                <a:ln w="6350">
+                                  <a:noFill/>
+                                </a:ln>
+                              </wps:spPr>
+                              <wps:txbx>
+                                <w:txbxContent>
+                                  <w:p>
+                                    <w:r>
+                                      <w:t>2</w:t>
+                                    </w:r>
+                                  </w:p>
+                                </w:txbxContent>
+                              </wps:txbx>
+                              <wps:bodyPr rot="0" spcFirstLastPara="0" vertOverflow="overflow" horzOverflow="overflow" vert="horz" wrap="square" lIns="91440" tIns="45720" rIns="91440" bIns="45720" numCol="1" spcCol="0" rtlCol="0" fromWordArt="0" anchor="t" anchorCtr="0" forceAA="0" compatLnSpc="1">
+                                <a:prstTxWarp prst="textNoShape">
+                                  <a:avLst/>
+                                </a:prstTxWarp>
+                                <a:noAutofit/>
+                              </wps:bodyPr>
+                            </wps:wsp>
+                            <wps:wsp>
+                              <wps:cNvPr id="122" name="Cuadro de texto 122"/>
+                              <wps:cNvSpPr txBox="1"/>
+                              <wps:spPr>
+                                <a:xfrm>
+                                  <a:off x="1955800" y="577850"/>
+                                  <a:ext cx="247650" cy="272970"/>
+                                </a:xfrm>
+                                <a:prstGeom prst="rect">
+                                  <a:avLst/>
+                                </a:prstGeom>
+                                <a:solidFill>
+                                  <a:schemeClr val="lt1"/>
+                                </a:solidFill>
+                                <a:ln w="6350">
+                                  <a:noFill/>
+                                </a:ln>
+                              </wps:spPr>
+                              <wps:txbx>
+                                <w:txbxContent>
+                                  <w:p>
+                                    <w:r>
+                                      <w:t>3</w:t>
+                                    </w:r>
+                                  </w:p>
+                                </w:txbxContent>
+                              </wps:txbx>
+                              <wps:bodyPr rot="0" spcFirstLastPara="0" vertOverflow="overflow" horzOverflow="overflow" vert="horz" wrap="square" lIns="91440" tIns="45720" rIns="91440" bIns="45720" numCol="1" spcCol="0" rtlCol="0" fromWordArt="0" anchor="t" anchorCtr="0" forceAA="0" compatLnSpc="1">
+                                <a:prstTxWarp prst="textNoShape">
+                                  <a:avLst/>
+                                </a:prstTxWarp>
+                                <a:noAutofit/>
+                              </wps:bodyPr>
+                            </wps:wsp>
+                            <wps:wsp>
+                              <wps:cNvPr id="123" name="Cuadro de texto 123"/>
+                              <wps:cNvSpPr txBox="1"/>
+                              <wps:spPr>
+                                <a:xfrm>
+                                  <a:off x="762000" y="1092200"/>
+                                  <a:ext cx="247650" cy="272970"/>
+                                </a:xfrm>
+                                <a:prstGeom prst="rect">
+                                  <a:avLst/>
+                                </a:prstGeom>
+                                <a:solidFill>
+                                  <a:schemeClr val="lt1"/>
+                                </a:solidFill>
+                                <a:ln w="6350">
+                                  <a:noFill/>
+                                </a:ln>
+                              </wps:spPr>
+                              <wps:txbx>
+                                <w:txbxContent>
+                                  <w:p>
+                                    <w:r>
+                                      <w:t>4</w:t>
+                                    </w:r>
+                                  </w:p>
+                                </w:txbxContent>
+                              </wps:txbx>
+                              <wps:bodyPr rot="0" spcFirstLastPara="0" vertOverflow="overflow" horzOverflow="overflow" vert="horz" wrap="square" lIns="91440" tIns="45720" rIns="91440" bIns="45720" numCol="1" spcCol="0" rtlCol="0" fromWordArt="0" anchor="t" anchorCtr="0" forceAA="0" compatLnSpc="1">
+                                <a:prstTxWarp prst="textNoShape">
+                                  <a:avLst/>
+                                </a:prstTxWarp>
+                                <a:noAutofit/>
+                              </wps:bodyPr>
+                            </wps:wsp>
+                            <wps:wsp>
+                              <wps:cNvPr id="124" name="Cuadro de texto 124"/>
+                              <wps:cNvSpPr txBox="1"/>
+                              <wps:spPr>
+                                <a:xfrm>
+                                  <a:off x="1517650" y="1104900"/>
+                                  <a:ext cx="247650" cy="272970"/>
+                                </a:xfrm>
+                                <a:prstGeom prst="rect">
+                                  <a:avLst/>
+                                </a:prstGeom>
+                                <a:solidFill>
+                                  <a:schemeClr val="lt1"/>
+                                </a:solidFill>
+                                <a:ln w="6350">
+                                  <a:noFill/>
+                                </a:ln>
+                              </wps:spPr>
+                              <wps:txbx>
+                                <w:txbxContent>
+                                  <w:p>
+                                    <w:r>
+                                      <w:t>5</w:t>
+                                    </w:r>
+                                  </w:p>
+                                </w:txbxContent>
+                              </wps:txbx>
+                              <wps:bodyPr rot="0" spcFirstLastPara="0" vertOverflow="overflow" horzOverflow="overflow" vert="horz" wrap="square" lIns="91440" tIns="45720" rIns="91440" bIns="45720" numCol="1" spcCol="0" rtlCol="0" fromWordArt="0" anchor="t" anchorCtr="0" forceAA="0" compatLnSpc="1">
+                                <a:prstTxWarp prst="textNoShape">
+                                  <a:avLst/>
+                                </a:prstTxWarp>
+                                <a:noAutofit/>
+                              </wps:bodyPr>
+                            </wps:wsp>
+                          </wpg:wgp>
+                        </a:graphicData>
+                      </a:graphic>
+                    </wp:anchor>
+                  </w:drawing>
+                </mc:Choice>
+                <mc:Fallback>
+                  <w:pict>
+                    <v:group w14:anchorId="5FC7226C" id="Grupo 125" o:spid="_x0000_s1053" style="position:absolute;margin-left:45.35pt;margin-top:6.2pt;width:284.3pt;height:140.3pt;z-index:251793408" coordsize="36103,17815" o:gfxdata="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">
+                      <v:group id="Grupo 119" o:spid="_x0000_s1054" style="position:absolute;width:36103;height:17815" coordsize="36103,17815" o:gfxdata="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">
+                        <v:shape id="Cuadro de texto 99" o:spid="_x0000_s1055" type="#_x0000_t202" style="position:absolute;width:36103;height:17815;visibility:visible;mso-wrap-style:square;v-text-anchor:top" o:gfxdata="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" fillcolor="white [3201]" strokeweight=".5pt">
+                          <v:textbox>
+                            <w:txbxContent>
+                              <w:p/>
+                            </w:txbxContent>
+                          </v:textbox>
+                        </v:shape>
+                        <v:oval id="Elipse 100" o:spid="_x0000_s1056" style="position:absolute;left:14986;top:1143;width:3783;height:3941;visibility:visible;mso-wrap-style:square;v-text-anchor:middle" o:gfxdata="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" filled="f" strokecolor="black [3213]" strokeweight="1pt">
+                          <v:stroke joinstyle="miter"/>
+                        </v:oval>
+                        <v:oval id="Elipse 102" o:spid="_x0000_s1057" style="position:absolute;left:11239;top:5207;width:3784;height:3941;visibility:visible;mso-wrap-style:square;v-text-anchor:middle" o:gfxdata="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" filled="f" strokecolor="black [3213]" strokeweight="1pt">
+                          <v:stroke joinstyle="miter"/>
+                        </v:oval>
+                        <v:oval id="Elipse 103" o:spid="_x0000_s1058" style="position:absolute;left:18796;top:5207;width:3783;height:3941;visibility:visible;mso-wrap-style:square;v-text-anchor:middle" o:gfxdata="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" filled="f" strokecolor="black [3213]" strokeweight="1pt">
+                          <v:stroke joinstyle="miter"/>
+                        </v:oval>
+                        <v:oval id="Elipse 104" o:spid="_x0000_s1059" style="position:absolute;left:6985;top:10414;width:3783;height:3941;visibility:visible;mso-wrap-style:square;v-text-anchor:middle" o:gfxdata="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" filled="f" strokecolor="black [3213]" strokeweight="1pt">
+                          <v:stroke joinstyle="miter"/>
+                        </v:oval>
+                        <v:oval id="Elipse 105" o:spid="_x0000_s1060" style="position:absolute;left:14541;top:10414;width:3778;height:3937;visibility:visible;mso-wrap-style:square;v-text-anchor:middle" o:gfxdata="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" filled="f" strokecolor="black [3213]" strokeweight="1pt">
+                          <v:stroke joinstyle="miter"/>
+                        </v:oval>
+                        <v:line id="Conector recto 106" o:spid="_x0000_s1061" style="position:absolute;flip:x;visibility:visible;mso-wrap-style:square" from="14160,4127" to="15430,5524" o:connectortype="straight" o:gfxdata="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" strokecolor="black [3213]" strokeweight="3pt">
+                          <v:stroke joinstyle="miter"/>
+                        </v:line>
+                        <v:line id="Conector recto 108" o:spid="_x0000_s1062" style="position:absolute;visibility:visible;mso-wrap-style:square" from="18288,4318" to="19526,5778" o:connectortype="straight" o:gfxdata="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" strokecolor="black [3213]" strokeweight="3pt">
+                          <v:stroke joinstyle="miter"/>
+                        </v:line>
+                        <v:line id="Conector recto 117" o:spid="_x0000_s1063" style="position:absolute;flip:x;visibility:visible;mso-wrap-style:square" from="9588,8382" to="11493,10477" o:connectortype="straight" o:gfxdata="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" strokecolor="black [3213]" strokeweight="3pt">
+                          <v:stroke joinstyle="miter"/>
+                        </v:line>
+                        <v:line id="Conector recto 118" o:spid="_x0000_s1064" style="position:absolute;visibility:visible;mso-wrap-style:square" from="14795,8318" to="16446,10414" o:connectortype="straight" o:gfxdata="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" strokecolor="black [3213]" strokeweight="3pt">
+                          <v:stroke joinstyle="miter"/>
+                        </v:line>
+                      </v:group>
+                      <v:shape id="Cuadro de texto 120" o:spid="_x0000_s1065" type="#_x0000_t202" style="position:absolute;left:15621;top:1587;width:2476;height:2730;visibility:visible;mso-wrap-style:square;v-text-anchor:top" o:gfxdata="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" fillcolor="white [3201]" stroked="f" strokeweight=".5pt">
+                        <v:textbox>
+                          <w:txbxContent>
+                            <w:p>
+                              <w:r>
+                                <w:t>1</w:t>
+                              </w:r>
+                            </w:p>
+                          </w:txbxContent>
+                        </v:textbox>
+                      </v:shape>
+                      <v:shape id="Cuadro de texto 121" o:spid="_x0000_s1066" type="#_x0000_t202" style="position:absolute;left:11874;top:5715;width:2477;height:2729;visibility:visible;mso-wrap-style:square;v-text-anchor:top" o:gfxdata="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" fillcolor="white [3201]" stroked="f" strokeweight=".5pt">
+                        <v:textbox>
+                          <w:txbxContent>
+                            <w:p>
+                              <w:r>
+                                <w:t>2</w:t>
+                              </w:r>
+                            </w:p>
+                          </w:txbxContent>
+                        </v:textbox>
+                      </v:shape>
+                      <v:shape id="Cuadro de texto 122" o:spid="_x0000_s1067" type="#_x0000_t202" style="position:absolute;left:19558;top:5778;width:2476;height:2730;visibility:visible;mso-wrap-style:square;v-text-anchor:top" o:gfxdata="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" fillcolor="white [3201]" stroked="f" strokeweight=".5pt">
+                        <v:textbox>
+                          <w:txbxContent>
+                            <w:p>
+                              <w:r>
+                                <w:t>3</w:t>
+                              </w:r>
+                            </w:p>
+                          </w:txbxContent>
+                        </v:textbox>
+                      </v:shape>
+                      <v:shape id="Cuadro de texto 123" o:spid="_x0000_s1068" type="#_x0000_t202" style="position:absolute;left:7620;top:10922;width:2476;height:2729;visibility:visible;mso-wrap-style:square;v-text-anchor:top" o:gfxdata="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" fillcolor="white [3201]" stroked="f" strokeweight=".5pt">
+                        <v:textbox>
+                          <w:txbxContent>
+                            <w:p>
+                              <w:r>
+                                <w:t>4</w:t>
+                              </w:r>
+                            </w:p>
+                          </w:txbxContent>
+                        </v:textbox>
+                      </v:shape>
+                      <v:shape id="Cuadro de texto 124" o:spid="_x0000_s1069" type="#_x0000_t202" style="position:absolute;left:15176;top:11049;width:2477;height:2729;visibility:visible;mso-wrap-style:square;v-text-anchor:top" o:gfxdata="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" fillcolor="white [3201]" stroked="f" strokeweight=".5pt">
+                        <v:textbox>
+                          <w:txbxContent>
+                            <w:p>
+                              <w:r>
+                                <w:t>5</w:t>
+                              </w:r>
+                            </w:p>
+                          </w:txbxContent>
+                        </v:textbox>
+                      </v:shape>
+                    </v:group>
+                  </w:pict>
+                </mc:Fallback>
+              </mc:AlternateContent>
+            </w:r>
+          </w:p>
+          <w:p>
+            <w:pPr>
+              <w:rPr>
+                <w:rFonts w:ascii="Arial" w:hAnsi="Arial" w:cs="Arial"/>
+                <w:sz w:val="24"/>
+                <w:szCs w:val="24"/>
+              </w:rPr>
+            </w:pPr>
+          </w:p>
+          <w:p>
+            <w:pPr>
+              <w:rPr>
+                <w:rFonts w:ascii="Arial" w:hAnsi="Arial" w:cs="Arial"/>
+                <w:sz w:val="24"/>
+                <w:szCs w:val="24"/>
+              </w:rPr>
+            </w:pPr>
+          </w:p>
+          <w:p>
+            <w:pPr>
+              <w:rPr>
+                <w:rFonts w:ascii="Arial" w:hAnsi="Arial" w:cs="Arial"/>
+                <w:sz w:val="24"/>
+                <w:szCs w:val="24"/>
+              </w:rPr>
+            </w:pPr>
+            <w:r>
+              <w:rPr>
+                <w:rFonts w:ascii="Arial" w:hAnsi="Arial" w:cs="Arial"/>
+                <w:noProof/>
+                <w:sz w:val="24"/>
+                <w:szCs w:val="24"/>
+                <w:lang w:eastAsia="es-CO"/>
+              </w:rPr>
+              <mc:AlternateContent>
+                <mc:Choice Requires="wps">
+                  <w:drawing>
+                    <wp:anchor distT="0" distB="0" distL="114300" distR="114300" simplePos="0" relativeHeight="251765760" behindDoc="0" locked="0" layoutInCell="1" allowOverlap="1" wp14:anchorId="4ED40A12" wp14:editId="37933546">
+                      <wp:simplePos x="0" y="0"/>
+                      <wp:positionH relativeFrom="column">
+                        <wp:posOffset>142225</wp:posOffset>
+                      </wp:positionH>
+                      <wp:positionV relativeFrom="paragraph">
+                        <wp:posOffset>129909</wp:posOffset>
+                      </wp:positionV>
+                      <wp:extent cx="520996" cy="424970"/>
+                      <wp:effectExtent l="0" t="0" r="0" b="0"/>
+                      <wp:wrapNone/>
+                      <wp:docPr id="93" name="Cuadro de texto 93"/>
+                      <wp:cNvGraphicFramePr/>
+                      <a:graphic xmlns:a="http://schemas.openxmlformats.org/drawingml/2006/main">
+                        <a:graphicData uri="http://schemas.microsoft.com/office/word/2010/wordprocessingShape">
+                          <wps:wsp>
+                            <wps:cNvSpPr txBox="1"/>
+                            <wps:spPr>
+                              <a:xfrm>
+                                <a:off x="0" y="0"/>
+                                <a:ext cx="520996" cy="424970"/>
+                              </a:xfrm>
+                              <a:prstGeom prst="rect">
+                                <a:avLst/>
+                              </a:prstGeom>
+                              <a:solidFill>
+                                <a:schemeClr val="lt1"/>
+                              </a:solidFill>
+                              <a:ln w="6350">
+                                <a:noFill/>
+                              </a:ln>
+                            </wps:spPr>
+                            <wps:txbx>
+                              <w:txbxContent>
+                                <w:p>
+                                  <w:pPr>
+                                    <w:rPr>
+                                      <w:b/>
+                                      <w:sz w:val="40"/>
+                                    </w:rPr>
+                                  </w:pPr>
+                                  <w:r>
+                                    <w:rPr>
+                                      <w:b/>
+                                      <w:sz w:val="40"/>
+                                    </w:rPr>
+                                    <w:t>P</w:t>
+                                  </w:r>
+                                  <w:r>
+                                    <w:rPr>
+                                      <w:b/>
+                                      <w:sz w:val="40"/>
+                                    </w:rPr>
+                                    <w:t>=</w:t>
+                                  </w:r>
+                                </w:p>
+                              </w:txbxContent>
+                            </wps:txbx>
+                            <wps:bodyPr rot="0" spcFirstLastPara="0" vertOverflow="overflow" horzOverflow="overflow" vert="horz" wrap="square" lIns="91440" tIns="45720" rIns="91440" bIns="45720" numCol="1" spcCol="0" rtlCol="0" fromWordArt="0" anchor="t" anchorCtr="0" forceAA="0" compatLnSpc="1">
+                              <a:prstTxWarp prst="textNoShape">
+                                <a:avLst/>
+                              </a:prstTxWarp>
+                              <a:noAutofit/>
+                            </wps:bodyPr>
+                          </wps:wsp>
+                        </a:graphicData>
+                      </a:graphic>
+                      <wp14:sizeRelH relativeFrom="margin">
+                        <wp14:pctWidth>0</wp14:pctWidth>
+                      </wp14:sizeRelH>
+                      <wp14:sizeRelV relativeFrom="margin">
+                        <wp14:pctHeight>0</wp14:pctHeight>
+                      </wp14:sizeRelV>
+                    </wp:anchor>
+                  </w:drawing>
+                </mc:Choice>
+                <mc:Fallback>
+                  <w:pict>
+                    <v:shape w14:anchorId="4ED40A12" id="Cuadro de texto 93" o:spid="_x0000_s1070" type="#_x0000_t202" style="position:absolute;margin-left:11.2pt;margin-top:10.25pt;width:41pt;height:33.45pt;z-index:251765760;visibility:visible;mso-wrap-style:square;mso-width-percent:0;mso-height-percent:0;mso-wrap-distance-left:9pt;mso-wrap-distance-top:0;mso-wrap-distance-right:9pt;mso-wrap-distance-bottom:0;mso-position-horizontal:absolute;mso-position-horizontal-relative:text;mso-position-vertical:absolute;mso-position-vertical-relative:text;mso-width-percent:0;mso-height-percent:0;mso-width-relative:margin;mso-height-relative:margin;v-text-anchor:top" o:gfxdata="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" fillcolor="white [3201]" stroked="f" strokeweight=".5pt">
+                      <v:textbox>
+                        <w:txbxContent>
+                          <w:p>
+                            <w:pPr>
+                              <w:rPr>
+                                <w:b/>
+                                <w:sz w:val="40"/>
+                              </w:rPr>
+                            </w:pPr>
+                            <w:r>
+                              <w:rPr>
+                                <w:b/>
+                                <w:sz w:val="40"/>
+                              </w:rPr>
+                              <w:t>P</w:t>
+                            </w:r>
+                            <w:r>
+                              <w:rPr>
+                                <w:b/>
+                                <w:sz w:val="40"/>
+                              </w:rPr>
+                              <w:t>=</w:t>
+                            </w:r>
+                          </w:p>
+                        </w:txbxContent>
+                      </v:textbox>
+                    </v:shape>
+                  </w:pict>
+                </mc:Fallback>
+              </mc:AlternateContent>
+            </w:r>
+          </w:p>
+          <w:p>
+            <w:pPr>
+              <w:rPr>
+                <w:rFonts w:ascii="Arial" w:hAnsi="Arial" w:cs="Arial"/>
+                <w:sz w:val="24"/>
+                <w:szCs w:val="24"/>
+              </w:rPr>
+            </w:pPr>
+          </w:p>
+          <w:p>
+            <w:pPr>
+              <w:rPr>
+                <w:rFonts w:ascii="Arial" w:hAnsi="Arial" w:cs="Arial"/>
+                <w:sz w:val="24"/>
+                <w:szCs w:val="24"/>
+              </w:rPr>
+            </w:pPr>
+          </w:p>
+          <w:p>
+            <w:pPr>
+              <w:rPr>
+                <w:rFonts w:ascii="Arial" w:hAnsi="Arial" w:cs="Arial"/>
+                <w:sz w:val="24"/>
+                <w:szCs w:val="24"/>
+              </w:rPr>
+            </w:pPr>
+          </w:p>
+          <w:p>
+            <w:pPr>
+              <w:rPr>
+                <w:rFonts w:ascii="Arial" w:hAnsi="Arial" w:cs="Arial"/>
+                <w:sz w:val="24"/>
+                <w:szCs w:val="24"/>
+              </w:rPr>
+            </w:pPr>
+          </w:p>
+          <w:p>
+            <w:pPr>
+              <w:rPr>
+                <w:rFonts w:ascii="Arial" w:hAnsi="Arial" w:cs="Arial"/>
+                <w:sz w:val="24"/>
+                <w:szCs w:val="24"/>
+              </w:rPr>
+            </w:pPr>
+          </w:p>
+          <w:p>
+            <w:pPr>
+              <w:rPr>
+                <w:rFonts w:ascii="Arial" w:hAnsi="Arial" w:cs="Arial"/>
+                <w:sz w:val="24"/>
+                <w:szCs w:val="24"/>
+              </w:rPr>
+            </w:pPr>
+          </w:p>
+          <w:p>
+            <w:pPr>
+              <w:rPr>
+                <w:rFonts w:ascii="Arial" w:hAnsi="Arial" w:cs="Arial"/>
+                <w:sz w:val="24"/>
+                <w:szCs w:val="24"/>
+              </w:rPr>
+            </w:pPr>
+          </w:p>
+        </w:tc>
+      </w:tr>
+      <w:tr>
+        <w:tc>
+          <w:tcPr>
+            <w:tcW w:w="1428" w:type="dxa"/>
+            <w:shd w:val="clear" w:color="auto" w:fill="BFBFBF" w:themeFill="background1" w:themeFillShade="BF"/>
+            <w:vAlign w:val="center"/>
+          </w:tcPr>
+          <w:p>
+            <w:pPr>
+              <w:jc w:val="center"/>
+              <w:rPr>
+                <w:rFonts w:ascii="Arial" w:hAnsi="Arial" w:cs="Arial"/>
+                <w:b/>
+                <w:sz w:val="20"/>
+                <w:szCs w:val="20"/>
+              </w:rPr>
+            </w:pPr>
+            <w:r>
+              <w:rPr>
+                <w:rFonts w:ascii="Arial" w:hAnsi="Arial" w:cs="Arial"/>
+                <w:b/>
+                <w:sz w:val="20"/>
+                <w:szCs w:val="20"/>
+              </w:rPr>
+              <w:t>Invariantes</w:t>
+            </w:r>
+          </w:p>
+        </w:tc>
+        <w:tc>
+          <w:tcPr>
+            <w:tcW w:w="7400" w:type="dxa"/>
+          </w:tcPr>
+          <w:p>
+            <w:pPr>
+              <w:pStyle w:val="Prrafodelista"/>
+              <w:numPr>
+                <w:ilvl w:val="0"/>
+                <w:numId w:val="1"/>
+              </w:numPr>
+              <w:rPr>
+                <w:rFonts w:ascii="Arial" w:hAnsi="Arial" w:cs="Arial"/>
+                <w:sz w:val="24"/>
+                <w:szCs w:val="24"/>
+              </w:rPr>
+            </w:pPr>
+            <w:r>
+              <w:rPr>
+                <w:rFonts w:ascii="Arial" w:hAnsi="Arial" w:cs="Arial"/>
+                <w:sz w:val="24"/>
+                <w:szCs w:val="24"/>
+              </w:rPr>
+              <w:t xml:space="preserve">El </w:t>
+            </w:r>
+            <w:r>
+              <w:rPr>
+                <w:rFonts w:ascii="Arial" w:hAnsi="Arial" w:cs="Arial"/>
+                <w:sz w:val="24"/>
+                <w:szCs w:val="24"/>
+              </w:rPr>
+              <w:t>elemento que está de padre debe ser menor que sus hijos.</w:t>
+            </w:r>
+          </w:p>
+          <w:p>
+            <w:pPr>
+              <w:pStyle w:val="Prrafodelista"/>
+              <w:numPr>
+                <w:ilvl w:val="0"/>
+                <w:numId w:val="1"/>
+              </w:numPr>
+              <w:rPr>
+                <w:rFonts w:ascii="Arial" w:hAnsi="Arial" w:cs="Arial"/>
+                <w:sz w:val="24"/>
+                <w:szCs w:val="24"/>
+              </w:rPr>
+            </w:pPr>
+            <w:r>
+              <w:rPr>
+                <w:rFonts w:ascii="Arial" w:hAnsi="Arial" w:cs="Arial"/>
+                <w:sz w:val="24"/>
+                <w:szCs w:val="24"/>
+              </w:rPr>
+              <w:t xml:space="preserve">El árbol debe de ser </w:t>
+            </w:r>
+            <w:proofErr w:type="spellStart"/>
+            <w:r>
+              <w:rPr>
+                <w:rFonts w:ascii="Arial" w:hAnsi="Arial" w:cs="Arial"/>
+                <w:sz w:val="24"/>
+                <w:szCs w:val="24"/>
+              </w:rPr>
+              <w:t>semicompleto</w:t>
+            </w:r>
+            <w:proofErr w:type="spellEnd"/>
+            <w:r>
+              <w:rPr>
+                <w:rFonts w:ascii="Arial" w:hAnsi="Arial" w:cs="Arial"/>
+                <w:sz w:val="24"/>
+                <w:szCs w:val="24"/>
+              </w:rPr>
+              <w:t>.</w:t>
+            </w:r>
+          </w:p>
+        </w:tc>
+      </w:tr>
+      <w:tr>
+        <w:tc>
+          <w:tcPr>
+            <w:tcW w:w="1428" w:type="dxa"/>
+            <w:vMerge w:val="restart"/>
+            <w:shd w:val="clear" w:color="auto" w:fill="BFBFBF" w:themeFill="background1" w:themeFillShade="BF"/>
+            <w:vAlign w:val="center"/>
+          </w:tcPr>
+          <w:p>
+            <w:pPr>
+              <w:jc w:val="center"/>
+              <w:rPr>
+                <w:rFonts w:ascii="Arial" w:hAnsi="Arial" w:cs="Arial"/>
+                <w:b/>
+                <w:sz w:val="20"/>
+                <w:szCs w:val="20"/>
+              </w:rPr>
+            </w:pPr>
+            <w:r>
+              <w:rPr>
+                <w:rFonts w:ascii="Arial" w:hAnsi="Arial" w:cs="Arial"/>
+                <w:b/>
+                <w:sz w:val="20"/>
+                <w:szCs w:val="20"/>
+              </w:rPr>
+              <w:t>Operaciones</w:t>
+            </w:r>
+          </w:p>
+        </w:tc>
+        <w:tc>
+          <w:tcPr>
+            <w:tcW w:w="7400" w:type="dxa"/>
+          </w:tcPr>
+          <w:p>
+            <w:pPr>
+              <w:pStyle w:val="Prrafodelista"/>
+              <w:numPr>
+                <w:ilvl w:val="0"/>
+                <w:numId w:val="3"/>
+              </w:numPr>
+              <w:rPr>
+                <w:rFonts w:ascii="Arial" w:hAnsi="Arial" w:cs="Arial"/>
+                <w:sz w:val="24"/>
+                <w:szCs w:val="24"/>
+                <w:lang w:val="en-US"/>
+              </w:rPr>
+            </w:pPr>
+            <w:proofErr w:type="spellStart"/>
+            <w:r>
+              <w:rPr>
+                <w:rFonts w:ascii="Arial" w:hAnsi="Arial" w:cs="Arial"/>
+                <w:sz w:val="24"/>
+                <w:szCs w:val="24"/>
+                <w:lang w:val="en-US"/>
+              </w:rPr>
+              <w:t>ExtractMin</w:t>
+            </w:r>
+            <w:proofErr w:type="spellEnd"/>
+            <w:r>
+              <w:rPr>
+                <w:rFonts w:ascii="Arial" w:hAnsi="Arial" w:cs="Arial"/>
+                <w:sz w:val="24"/>
+                <w:szCs w:val="24"/>
+                <w:lang w:val="en-US"/>
+              </w:rPr>
+              <w:t xml:space="preserve">                          P</w:t>
+            </w:r>
+            <w:r>
+              <w:rPr>
+                <w:rFonts w:ascii="Arial" w:hAnsi="Arial" w:cs="Arial"/>
+                <w:sz w:val="24"/>
+                <w:szCs w:val="24"/>
+                <w:lang w:val="en-US"/>
+              </w:rPr>
+              <w:t xml:space="preserve">            -&gt;        </w:t>
+            </w:r>
+            <w:r>
+              <w:rPr>
+                <w:rFonts w:ascii="Arial" w:hAnsi="Arial" w:cs="Arial"/>
+                <w:sz w:val="24"/>
+                <w:szCs w:val="24"/>
+                <w:lang w:val="en-US"/>
+              </w:rPr>
+              <w:t>P</w:t>
+            </w:r>
+          </w:p>
+        </w:tc>
+      </w:tr>
+      <w:tr>
+        <w:tc>
+          <w:tcPr>
+            <w:tcW w:w="1428" w:type="dxa"/>
+            <w:vMerge/>
+            <w:shd w:val="clear" w:color="auto" w:fill="BFBFBF" w:themeFill="background1" w:themeFillShade="BF"/>
+            <w:vAlign w:val="center"/>
+          </w:tcPr>
+          <w:p>
+            <w:pPr>
+              <w:jc w:val="center"/>
+              <w:rPr>
+                <w:rFonts w:ascii="Arial" w:hAnsi="Arial" w:cs="Arial"/>
+                <w:b/>
+                <w:sz w:val="20"/>
+                <w:szCs w:val="20"/>
+                <w:lang w:val="en-US"/>
+              </w:rPr>
+            </w:pPr>
+          </w:p>
+        </w:tc>
+        <w:tc>
+          <w:tcPr>
+            <w:tcW w:w="7400" w:type="dxa"/>
+          </w:tcPr>
+          <w:p>
+            <w:pPr>
+              <w:pStyle w:val="Prrafodelista"/>
+              <w:numPr>
+                <w:ilvl w:val="0"/>
+                <w:numId w:val="3"/>
+              </w:numPr>
+              <w:rPr>
+                <w:rFonts w:ascii="Arial" w:hAnsi="Arial" w:cs="Arial"/>
+                <w:sz w:val="24"/>
+                <w:szCs w:val="24"/>
+              </w:rPr>
+            </w:pPr>
+            <w:proofErr w:type="spellStart"/>
+            <w:r>
+              <w:rPr>
+                <w:rFonts w:ascii="Arial" w:hAnsi="Arial" w:cs="Arial"/>
+                <w:sz w:val="24"/>
+                <w:szCs w:val="24"/>
+              </w:rPr>
+              <w:t>insert</w:t>
+            </w:r>
+            <w:proofErr w:type="spellEnd"/>
+            <w:r>
+              <w:rPr>
+                <w:rFonts w:ascii="Arial" w:hAnsi="Arial" w:cs="Arial"/>
+                <w:sz w:val="24"/>
+                <w:szCs w:val="24"/>
+              </w:rPr>
+              <w:t xml:space="preserve">  </w:t>
+            </w:r>
+            <w:r>
+              <w:rPr>
+                <w:rFonts w:ascii="Arial" w:hAnsi="Arial" w:cs="Arial"/>
+                <w:sz w:val="24"/>
+                <w:szCs w:val="24"/>
+              </w:rPr>
+              <w:t xml:space="preserve">                               P X E</w:t>
+            </w:r>
+            <w:r>
+              <w:rPr>
+                <w:rFonts w:ascii="Arial" w:hAnsi="Arial" w:cs="Arial"/>
+                <w:sz w:val="24"/>
+                <w:szCs w:val="24"/>
+              </w:rPr>
+              <w:t xml:space="preserve">     </w:t>
+            </w:r>
+            <w:r>
+              <w:rPr>
+                <w:rFonts w:ascii="Arial" w:hAnsi="Arial" w:cs="Arial"/>
+                <w:sz w:val="24"/>
+                <w:szCs w:val="24"/>
+              </w:rPr>
+              <w:t xml:space="preserve">  -&gt;        P</w:t>
+            </w:r>
+          </w:p>
+        </w:tc>
+      </w:tr>
+      <w:tr>
+        <w:tc>
+          <w:tcPr>
+            <w:tcW w:w="1428" w:type="dxa"/>
+            <w:vMerge/>
+            <w:shd w:val="clear" w:color="auto" w:fill="BFBFBF" w:themeFill="background1" w:themeFillShade="BF"/>
+            <w:vAlign w:val="center"/>
+          </w:tcPr>
+          <w:p>
+            <w:pPr>
+              <w:jc w:val="center"/>
+              <w:rPr>
+                <w:rFonts w:ascii="Arial" w:hAnsi="Arial" w:cs="Arial"/>
+                <w:b/>
+                <w:sz w:val="20"/>
+                <w:szCs w:val="20"/>
+                <w:lang w:val="en-US"/>
+              </w:rPr>
+            </w:pPr>
+          </w:p>
+        </w:tc>
+        <w:tc>
+          <w:tcPr>
+            <w:tcW w:w="7400" w:type="dxa"/>
+          </w:tcPr>
+          <w:p>
+            <w:pPr>
+              <w:pStyle w:val="Prrafodelista"/>
+              <w:numPr>
+                <w:ilvl w:val="0"/>
+                <w:numId w:val="3"/>
+              </w:numPr>
+              <w:rPr>
+                <w:rFonts w:ascii="Arial" w:hAnsi="Arial" w:cs="Arial"/>
+                <w:sz w:val="24"/>
+                <w:szCs w:val="24"/>
+              </w:rPr>
+            </w:pPr>
+            <w:proofErr w:type="spellStart"/>
+            <w:r>
+              <w:rPr>
+                <w:rFonts w:ascii="Arial" w:hAnsi="Arial" w:cs="Arial"/>
+                <w:sz w:val="24"/>
+                <w:szCs w:val="24"/>
+              </w:rPr>
+              <w:t>isEmpty</w:t>
+            </w:r>
+            <w:proofErr w:type="spellEnd"/>
+            <w:r>
+              <w:rPr>
+                <w:rFonts w:ascii="Arial" w:hAnsi="Arial" w:cs="Arial"/>
+                <w:sz w:val="24"/>
+                <w:szCs w:val="24"/>
+              </w:rPr>
+              <w:t xml:space="preserve">                              P</w:t>
+            </w:r>
+            <w:r>
+              <w:rPr>
+                <w:rFonts w:ascii="Arial" w:hAnsi="Arial" w:cs="Arial"/>
+                <w:sz w:val="24"/>
+                <w:szCs w:val="24"/>
+              </w:rPr>
+              <w:t xml:space="preserve">      </w:t>
+            </w:r>
+            <w:r>
+              <w:rPr>
+                <w:rFonts w:ascii="Arial" w:hAnsi="Arial" w:cs="Arial"/>
+                <w:sz w:val="24"/>
+                <w:szCs w:val="24"/>
+              </w:rPr>
+              <w:t xml:space="preserve">       -&gt;        </w:t>
+            </w:r>
+            <w:proofErr w:type="spellStart"/>
+            <w:r>
+              <w:rPr>
+                <w:rFonts w:ascii="Arial" w:hAnsi="Arial" w:cs="Arial"/>
+                <w:sz w:val="24"/>
+                <w:szCs w:val="24"/>
+              </w:rPr>
+              <w:t>Boolean</w:t>
+            </w:r>
+            <w:proofErr w:type="spellEnd"/>
+          </w:p>
+        </w:tc>
+      </w:tr>
+      <w:tr>
+        <w:tc>
+          <w:tcPr>
+            <w:tcW w:w="1428" w:type="dxa"/>
+            <w:vMerge/>
+            <w:shd w:val="clear" w:color="auto" w:fill="BFBFBF" w:themeFill="background1" w:themeFillShade="BF"/>
+            <w:vAlign w:val="center"/>
+          </w:tcPr>
+          <w:p>
+            <w:pPr>
+              <w:jc w:val="center"/>
+              <w:rPr>
+                <w:rFonts w:ascii="Arial" w:hAnsi="Arial" w:cs="Arial"/>
+                <w:b/>
+                <w:sz w:val="20"/>
+                <w:szCs w:val="20"/>
+                <w:lang w:val="en-US"/>
+              </w:rPr>
+            </w:pPr>
+          </w:p>
+        </w:tc>
+        <w:tc>
+          <w:tcPr>
+            <w:tcW w:w="7400" w:type="dxa"/>
+          </w:tcPr>
+          <w:p>
+            <w:pPr>
+              <w:pStyle w:val="Prrafodelista"/>
+              <w:numPr>
+                <w:ilvl w:val="0"/>
+                <w:numId w:val="3"/>
+              </w:numPr>
+              <w:rPr>
+                <w:rFonts w:ascii="Arial" w:hAnsi="Arial" w:cs="Arial"/>
+                <w:sz w:val="24"/>
+                <w:szCs w:val="24"/>
+              </w:rPr>
+            </w:pPr>
+            <w:proofErr w:type="spellStart"/>
+            <w:r>
+              <w:rPr>
+                <w:rFonts w:ascii="Arial" w:hAnsi="Arial" w:cs="Arial"/>
+                <w:sz w:val="24"/>
+                <w:szCs w:val="24"/>
+              </w:rPr>
+              <w:t>Minimum</w:t>
+            </w:r>
+            <w:proofErr w:type="spellEnd"/>
+            <w:r>
+              <w:rPr>
+                <w:rFonts w:ascii="Arial" w:hAnsi="Arial" w:cs="Arial"/>
+                <w:sz w:val="24"/>
+                <w:szCs w:val="24"/>
+              </w:rPr>
+              <w:t xml:space="preserve"> </w:t>
+            </w:r>
+            <w:r>
+              <w:rPr>
+                <w:rFonts w:ascii="Arial" w:hAnsi="Arial" w:cs="Arial"/>
+                <w:sz w:val="24"/>
+                <w:szCs w:val="24"/>
+              </w:rPr>
+              <w:t xml:space="preserve">                           P</w:t>
+            </w:r>
+            <w:r>
+              <w:rPr>
+                <w:rFonts w:ascii="Arial" w:hAnsi="Arial" w:cs="Arial"/>
+                <w:sz w:val="24"/>
+                <w:szCs w:val="24"/>
+              </w:rPr>
+              <w:t xml:space="preserve">      </w:t>
+            </w:r>
+            <w:r>
+              <w:rPr>
+                <w:rFonts w:ascii="Arial" w:hAnsi="Arial" w:cs="Arial"/>
+                <w:sz w:val="24"/>
+                <w:szCs w:val="24"/>
+              </w:rPr>
+              <w:t xml:space="preserve">       -&gt;        E</w:t>
+            </w:r>
+          </w:p>
+        </w:tc>
+      </w:tr>
+    </w:tbl>
     <w:p>
       <w:pPr>
         <w:rPr>
           <w:lang w:val="en-US"/>
         </w:rPr>
       </w:pPr>
+      <w:bookmarkStart w:id="0" w:name="_GoBack"/>
+      <w:bookmarkEnd w:id="0"/>
     </w:p>
     <w:p>
       <w:pPr>
@@ -7861,7 +9350,7 @@
         <v:path o:extrusionok="f" gradientshapeok="t" o:connecttype="rect"/>
         <o:lock v:ext="edit" aspectratio="t"/>
       </v:shapetype>
-      <v:shape id="_x0000_i1059" type="#_x0000_t75" style="width:11.25pt;height:11.25pt" o:bullet="t">
+      <v:shape id="_x0000_i1053" type="#_x0000_t75" style="width:11.5pt;height:11.5pt" o:bullet="t">
         <v:imagedata r:id="rId1" o:title="msoAD1"/>
       </v:shape>
     </w:pict>

</xml_diff>